<commit_message>
try to edit docx
</commit_message>
<xml_diff>
--- a/dokumentacio.docx
+++ b/dokumentacio.docx
@@ -3465,19 +3465,65 @@
     <w:p>
       <w:pPr>
         <w:pStyle w:val="Cmsor1"/>
+        <w:numPr>
+          <w:ilvl w:val="0"/>
+          <w:numId w:val="12"/>
+        </w:numPr>
       </w:pPr>
       <w:bookmarkStart w:id="0" w:name="_Toc179375975"/>
       <w:r>
         <w:lastRenderedPageBreak/>
-        <w:t>I.</w:t>
-      </w:r>
-      <w:r>
-        <w:t xml:space="preserve"> </w:t>
-      </w:r>
-      <w:r>
         <w:t>Bevezetés</w:t>
       </w:r>
       <w:bookmarkEnd w:id="0"/>
+    </w:p>
+    <w:p>
+      <w:r>
+        <w:rPr>
+          <w:noProof/>
+        </w:rPr>
+        <w:drawing>
+          <wp:inline distT="0" distB="0" distL="0" distR="0" wp14:anchorId="5B49D496" wp14:editId="4EF1AE69">
+            <wp:extent cx="4761905" cy="6504762"/>
+            <wp:effectExtent l="0" t="0" r="635" b="0"/>
+            <wp:docPr id="6" name="Kép 6"/>
+            <wp:cNvGraphicFramePr>
+              <a:graphicFrameLocks xmlns:a="http://schemas.openxmlformats.org/drawingml/2006/main" noChangeAspect="1"/>
+            </wp:cNvGraphicFramePr>
+            <a:graphic xmlns:a="http://schemas.openxmlformats.org/drawingml/2006/main">
+              <a:graphicData uri="http://schemas.openxmlformats.org/drawingml/2006/picture">
+                <pic:pic xmlns:pic="http://schemas.openxmlformats.org/drawingml/2006/picture">
+                  <pic:nvPicPr>
+                    <pic:cNvPr id="6" name="Kép 6"/>
+                    <pic:cNvPicPr/>
+                  </pic:nvPicPr>
+                  <pic:blipFill>
+                    <a:blip r:embed="rId9">
+                      <a:extLst>
+                        <a:ext uri="{28A0092B-C50C-407E-A947-70E740481C1C}">
+                          <a14:useLocalDpi xmlns:a14="http://schemas.microsoft.com/office/drawing/2010/main" val="0"/>
+                        </a:ext>
+                      </a:extLst>
+                    </a:blip>
+                    <a:stretch>
+                      <a:fillRect/>
+                    </a:stretch>
+                  </pic:blipFill>
+                  <pic:spPr>
+                    <a:xfrm>
+                      <a:off x="0" y="0"/>
+                      <a:ext cx="4761905" cy="6504762"/>
+                    </a:xfrm>
+                    <a:prstGeom prst="rect">
+                      <a:avLst/>
+                    </a:prstGeom>
+                  </pic:spPr>
+                </pic:pic>
+              </a:graphicData>
+            </a:graphic>
+          </wp:inline>
+        </w:drawing>
+      </w:r>
     </w:p>
     <w:p>
       <w:pPr>
@@ -3997,11 +4043,7 @@
     </w:p>
     <w:p>
       <w:r>
-        <w:t xml:space="preserve">A vezető fejlesztő felelős az adatok feldolgozását végző rendszerek és szoftverek fejlesztéséért. Feladata az ívkemence adatainak kezeléséhez szükséges algoritmusok és kód </w:t>
-      </w:r>
-      <w:r>
-        <w:lastRenderedPageBreak/>
-        <w:t>megírása, illetve a technikai megvalósítás irányítása. Ő biztosítja, hogy az adatfeldolgozó szoftverek hatékonyan működjenek, és képesek legyenek a nagy mennyiségű adat kezelésére. Szorosan együttműködik az elemzővel és a projekt többi tagjával, hogy a technikai megoldások összhangban legyenek a projekt céljaival.</w:t>
+        <w:t>A vezető fejlesztő felelős az adatok feldolgozását végző rendszerek és szoftverek fejlesztéséért. Feladata az ívkemence adatainak kezeléséhez szükséges algoritmusok és kód megírása, illetve a technikai megvalósítás irányítása. Ő biztosítja, hogy az adatfeldolgozó szoftverek hatékonyan működjenek, és képesek legyenek a nagy mennyiségű adat kezelésére. Szorosan együttműködik az elemzővel és a projekt többi tagjával, hogy a technikai megoldások összhangban legyenek a projekt céljaival.</w:t>
       </w:r>
     </w:p>
     <w:p>
@@ -4048,6 +4090,7 @@
     </w:p>
     <w:p>
       <w:r>
+        <w:lastRenderedPageBreak/>
         <w:t>A vezető tesztelő felelős a fejlesztett rendszerek minőségének biztosításáért. Ő végzi a szoftverek tesztelését annak érdekében, hogy azok megfelelően működjenek, és minden adatfeldolgozási funkció hibátlan legyen. A tesztelési fázis során különböző forgatókönyvek alapján teszteli az ívkemence adatok feldolgozását, és ellenőrzi, hogy az adatok pontosan és helyesen jelennek meg a rendszerben. A felmerülő hibákat jelentésekkel dokumentálja, és javaslatokat tesz azok kijavítására.</w:t>
       </w:r>
     </w:p>
@@ -4342,7 +4385,6 @@
               </w:numPr>
             </w:pPr>
             <w:r>
-              <w:lastRenderedPageBreak/>
               <w:t>É</w:t>
             </w:r>
             <w:r>
@@ -4361,7 +4403,6 @@
               <w:pStyle w:val="Normlnincsbekezds"/>
             </w:pPr>
             <w:r>
-              <w:lastRenderedPageBreak/>
               <w:t>1.</w:t>
             </w:r>
           </w:p>
@@ -4473,6 +4514,7 @@
               <w:pStyle w:val="Normlnincsbekezds"/>
             </w:pPr>
             <w:r>
+              <w:lastRenderedPageBreak/>
               <w:t>1.</w:t>
             </w:r>
           </w:p>
@@ -4716,28 +4758,14 @@
         <w:ind w:firstLine="0"/>
         <w:jc w:val="center"/>
       </w:pPr>
-      <w:r>
-        <w:lastRenderedPageBreak/>
-        <w:fldChar w:fldCharType="begin"/>
-      </w:r>
-      <w:r>
-        <w:instrText xml:space="preserve"> SEQ ábra \* ARABIC </w:instrText>
-      </w:r>
-      <w:r>
-        <w:fldChar w:fldCharType="separate"/>
-      </w:r>
-      <w:r>
-        <w:rPr>
-          <w:noProof/>
-        </w:rPr>
-        <w:t>1</w:t>
-      </w:r>
-      <w:r>
-        <w:rPr>
-          <w:noProof/>
-        </w:rPr>
-        <w:fldChar w:fldCharType="end"/>
-      </w:r>
+      <w:fldSimple w:instr=" SEQ ábra \* ARABIC ">
+        <w:r>
+          <w:rPr>
+            <w:noProof/>
+          </w:rPr>
+          <w:t>1</w:t>
+        </w:r>
+      </w:fldSimple>
       <w:r>
         <w:t xml:space="preserve">. ábra cím: </w:t>
       </w:r>
@@ -4776,7 +4804,7 @@
                     </pic:cNvPicPr>
                   </pic:nvPicPr>
                   <pic:blipFill>
-                    <a:blip r:embed="rId9" cstate="print">
+                    <a:blip r:embed="rId10" cstate="print">
                       <a:extLst>
                         <a:ext uri="{28A0092B-C50C-407E-A947-70E740481C1C}">
                           <a14:useLocalDpi xmlns:a14="http://schemas.microsoft.com/office/drawing/2010/main" val="0"/>
@@ -5186,7 +5214,7 @@
                     <pic:cNvPicPr/>
                   </pic:nvPicPr>
                   <pic:blipFill>
-                    <a:blip r:embed="rId10"/>
+                    <a:blip r:embed="rId11"/>
                     <a:stretch>
                       <a:fillRect/>
                     </a:stretch>
@@ -5716,7 +5744,7 @@
                     <pic:cNvPicPr/>
                   </pic:nvPicPr>
                   <pic:blipFill>
-                    <a:blip r:embed="rId11">
+                    <a:blip r:embed="rId12">
                       <a:extLst>
                         <a:ext uri="{28A0092B-C50C-407E-A947-70E740481C1C}">
                           <a14:useLocalDpi xmlns:a14="http://schemas.microsoft.com/office/drawing/2010/main" val="0"/>
@@ -6367,28 +6395,14 @@
         <w:ind w:firstLine="0"/>
         <w:jc w:val="center"/>
       </w:pPr>
-      <w:r>
-        <w:lastRenderedPageBreak/>
-        <w:fldChar w:fldCharType="begin"/>
-      </w:r>
-      <w:r>
-        <w:instrText xml:space="preserve"> SEQ ábra \* ARABIC </w:instrText>
-      </w:r>
-      <w:r>
-        <w:fldChar w:fldCharType="separate"/>
-      </w:r>
-      <w:r>
-        <w:rPr>
-          <w:noProof/>
-        </w:rPr>
-        <w:t>2</w:t>
-      </w:r>
-      <w:r>
-        <w:rPr>
-          <w:noProof/>
-        </w:rPr>
-        <w:fldChar w:fldCharType="end"/>
-      </w:r>
+      <w:fldSimple w:instr=" SEQ ábra \* ARABIC ">
+        <w:r>
+          <w:rPr>
+            <w:noProof/>
+          </w:rPr>
+          <w:t>2</w:t>
+        </w:r>
+      </w:fldSimple>
       <w:r>
         <w:t>. ábra ER Diagram 1.verzió</w:t>
       </w:r>
@@ -6418,7 +6432,7 @@
                     <pic:cNvPicPr/>
                   </pic:nvPicPr>
                   <pic:blipFill>
-                    <a:blip r:embed="rId12"/>
+                    <a:blip r:embed="rId13"/>
                     <a:stretch>
                       <a:fillRect/>
                     </a:stretch>
@@ -6445,14 +6459,27 @@
         <w:keepNext/>
         <w:jc w:val="center"/>
       </w:pPr>
-      <w:fldSimple w:instr=" SEQ ábra \* ARABIC ">
-        <w:r>
-          <w:rPr>
-            <w:noProof/>
-          </w:rPr>
-          <w:t>3</w:t>
-        </w:r>
-      </w:fldSimple>
+      <w:r>
+        <w:fldChar w:fldCharType="begin"/>
+      </w:r>
+      <w:r>
+        <w:instrText xml:space="preserve"> SEQ ábra \* ARABIC </w:instrText>
+      </w:r>
+      <w:r>
+        <w:fldChar w:fldCharType="separate"/>
+      </w:r>
+      <w:r>
+        <w:rPr>
+          <w:noProof/>
+        </w:rPr>
+        <w:t>3</w:t>
+      </w:r>
+      <w:r>
+        <w:rPr>
+          <w:noProof/>
+        </w:rPr>
+        <w:fldChar w:fldCharType="end"/>
+      </w:r>
       <w:r>
         <w:t>. ábra ER Diagram 2.verzió</w:t>
       </w:r>
@@ -6463,6 +6490,9 @@
         <w:jc w:val="center"/>
       </w:pPr>
       <w:r>
+        <w:rPr>
+          <w:noProof/>
+        </w:rPr>
         <w:drawing>
           <wp:inline distT="0" distB="0" distL="0" distR="0" wp14:anchorId="5F606754" wp14:editId="67E58766">
             <wp:extent cx="5760720" cy="3357245"/>
@@ -6479,7 +6509,7 @@
                     <pic:cNvPicPr/>
                   </pic:nvPicPr>
                   <pic:blipFill>
-                    <a:blip r:embed="rId13"/>
+                    <a:blip r:embed="rId14"/>
                     <a:stretch>
                       <a:fillRect/>
                     </a:stretch>
@@ -7168,7 +7198,7 @@
       <w:bookmarkEnd w:id="31"/>
     </w:p>
     <w:sectPr>
-      <w:footerReference w:type="default" r:id="rId14"/>
+      <w:footerReference w:type="default" r:id="rId15"/>
       <w:pgSz w:w="11906" w:h="16838"/>
       <w:pgMar w:top="1417" w:right="1417" w:bottom="1417" w:left="1417" w:header="708" w:footer="708" w:gutter="0"/>
       <w:pgNumType w:start="0"/>
@@ -7497,6 +7527,95 @@
     </w:lvl>
   </w:abstractNum>
   <w:abstractNum w:abstractNumId="2" w15:restartNumberingAfterBreak="0">
+    <w:nsid w:val="1E851814"/>
+    <w:multiLevelType w:val="hybridMultilevel"/>
+    <w:tmpl w:val="F8BA894C"/>
+    <w:lvl w:ilvl="0" w:tplc="D30E373A">
+      <w:start w:val="1"/>
+      <w:numFmt w:val="upperRoman"/>
+      <w:lvlText w:val="%1."/>
+      <w:lvlJc w:val="left"/>
+      <w:pPr>
+        <w:ind w:left="1080" w:hanging="720"/>
+      </w:pPr>
+      <w:rPr>
+        <w:rFonts w:hint="default"/>
+      </w:rPr>
+    </w:lvl>
+    <w:lvl w:ilvl="1" w:tplc="040E0019" w:tentative="1">
+      <w:start w:val="1"/>
+      <w:numFmt w:val="lowerLetter"/>
+      <w:lvlText w:val="%2."/>
+      <w:lvlJc w:val="left"/>
+      <w:pPr>
+        <w:ind w:left="1440" w:hanging="360"/>
+      </w:pPr>
+    </w:lvl>
+    <w:lvl w:ilvl="2" w:tplc="040E001B" w:tentative="1">
+      <w:start w:val="1"/>
+      <w:numFmt w:val="lowerRoman"/>
+      <w:lvlText w:val="%3."/>
+      <w:lvlJc w:val="right"/>
+      <w:pPr>
+        <w:ind w:left="2160" w:hanging="180"/>
+      </w:pPr>
+    </w:lvl>
+    <w:lvl w:ilvl="3" w:tplc="040E000F" w:tentative="1">
+      <w:start w:val="1"/>
+      <w:numFmt w:val="decimal"/>
+      <w:lvlText w:val="%4."/>
+      <w:lvlJc w:val="left"/>
+      <w:pPr>
+        <w:ind w:left="2880" w:hanging="360"/>
+      </w:pPr>
+    </w:lvl>
+    <w:lvl w:ilvl="4" w:tplc="040E0019" w:tentative="1">
+      <w:start w:val="1"/>
+      <w:numFmt w:val="lowerLetter"/>
+      <w:lvlText w:val="%5."/>
+      <w:lvlJc w:val="left"/>
+      <w:pPr>
+        <w:ind w:left="3600" w:hanging="360"/>
+      </w:pPr>
+    </w:lvl>
+    <w:lvl w:ilvl="5" w:tplc="040E001B" w:tentative="1">
+      <w:start w:val="1"/>
+      <w:numFmt w:val="lowerRoman"/>
+      <w:lvlText w:val="%6."/>
+      <w:lvlJc w:val="right"/>
+      <w:pPr>
+        <w:ind w:left="4320" w:hanging="180"/>
+      </w:pPr>
+    </w:lvl>
+    <w:lvl w:ilvl="6" w:tplc="040E000F" w:tentative="1">
+      <w:start w:val="1"/>
+      <w:numFmt w:val="decimal"/>
+      <w:lvlText w:val="%7."/>
+      <w:lvlJc w:val="left"/>
+      <w:pPr>
+        <w:ind w:left="5040" w:hanging="360"/>
+      </w:pPr>
+    </w:lvl>
+    <w:lvl w:ilvl="7" w:tplc="040E0019" w:tentative="1">
+      <w:start w:val="1"/>
+      <w:numFmt w:val="lowerLetter"/>
+      <w:lvlText w:val="%8."/>
+      <w:lvlJc w:val="left"/>
+      <w:pPr>
+        <w:ind w:left="5760" w:hanging="360"/>
+      </w:pPr>
+    </w:lvl>
+    <w:lvl w:ilvl="8" w:tplc="040E001B" w:tentative="1">
+      <w:start w:val="1"/>
+      <w:numFmt w:val="lowerRoman"/>
+      <w:lvlText w:val="%9."/>
+      <w:lvlJc w:val="right"/>
+      <w:pPr>
+        <w:ind w:left="6480" w:hanging="180"/>
+      </w:pPr>
+    </w:lvl>
+  </w:abstractNum>
+  <w:abstractNum w:abstractNumId="3" w15:restartNumberingAfterBreak="0">
     <w:nsid w:val="3EE340CD"/>
     <w:multiLevelType w:val="hybridMultilevel"/>
     <w:tmpl w:val="6D8AB2EA"/>
@@ -7609,7 +7728,7 @@
       </w:rPr>
     </w:lvl>
   </w:abstractNum>
-  <w:abstractNum w:abstractNumId="3" w15:restartNumberingAfterBreak="0">
+  <w:abstractNum w:abstractNumId="4" w15:restartNumberingAfterBreak="0">
     <w:nsid w:val="3F902C24"/>
     <w:multiLevelType w:val="multilevel"/>
     <w:tmpl w:val="3C620706"/>
@@ -7722,7 +7841,7 @@
       </w:pPr>
     </w:lvl>
   </w:abstractNum>
-  <w:abstractNum w:abstractNumId="4" w15:restartNumberingAfterBreak="0">
+  <w:abstractNum w:abstractNumId="5" w15:restartNumberingAfterBreak="0">
     <w:nsid w:val="4339371C"/>
     <w:multiLevelType w:val="hybridMultilevel"/>
     <w:tmpl w:val="93128BA8"/>
@@ -7811,7 +7930,7 @@
       </w:pPr>
     </w:lvl>
   </w:abstractNum>
-  <w:abstractNum w:abstractNumId="5" w15:restartNumberingAfterBreak="0">
+  <w:abstractNum w:abstractNumId="6" w15:restartNumberingAfterBreak="0">
     <w:nsid w:val="4D90508C"/>
     <w:multiLevelType w:val="hybridMultilevel"/>
     <w:tmpl w:val="ED5A474E"/>
@@ -7900,7 +8019,7 @@
       </w:pPr>
     </w:lvl>
   </w:abstractNum>
-  <w:abstractNum w:abstractNumId="6" w15:restartNumberingAfterBreak="0">
+  <w:abstractNum w:abstractNumId="7" w15:restartNumberingAfterBreak="0">
     <w:nsid w:val="54325B9E"/>
     <w:multiLevelType w:val="multilevel"/>
     <w:tmpl w:val="FCC6C152"/>
@@ -8013,7 +8132,7 @@
       </w:pPr>
     </w:lvl>
   </w:abstractNum>
-  <w:abstractNum w:abstractNumId="7" w15:restartNumberingAfterBreak="0">
+  <w:abstractNum w:abstractNumId="8" w15:restartNumberingAfterBreak="0">
     <w:nsid w:val="57FB7D39"/>
     <w:multiLevelType w:val="hybridMultilevel"/>
     <w:tmpl w:val="ABC8BC22"/>
@@ -8126,7 +8245,7 @@
       </w:rPr>
     </w:lvl>
   </w:abstractNum>
-  <w:abstractNum w:abstractNumId="8" w15:restartNumberingAfterBreak="0">
+  <w:abstractNum w:abstractNumId="9" w15:restartNumberingAfterBreak="0">
     <w:nsid w:val="5FDC4FB3"/>
     <w:multiLevelType w:val="hybridMultilevel"/>
     <w:tmpl w:val="9D0C6652"/>
@@ -8239,7 +8358,7 @@
       </w:rPr>
     </w:lvl>
   </w:abstractNum>
-  <w:abstractNum w:abstractNumId="9" w15:restartNumberingAfterBreak="0">
+  <w:abstractNum w:abstractNumId="10" w15:restartNumberingAfterBreak="0">
     <w:nsid w:val="67EE68BF"/>
     <w:multiLevelType w:val="hybridMultilevel"/>
     <w:tmpl w:val="7A34BA08"/>
@@ -8328,7 +8447,7 @@
       </w:pPr>
     </w:lvl>
   </w:abstractNum>
-  <w:abstractNum w:abstractNumId="10" w15:restartNumberingAfterBreak="0">
+  <w:abstractNum w:abstractNumId="11" w15:restartNumberingAfterBreak="0">
     <w:nsid w:val="75146076"/>
     <w:multiLevelType w:val="hybridMultilevel"/>
     <w:tmpl w:val="9658329E"/>
@@ -8442,37 +8561,40 @@
     </w:lvl>
   </w:abstractNum>
   <w:num w:numId="1">
-    <w:abstractNumId w:val="9"/>
+    <w:abstractNumId w:val="10"/>
   </w:num>
   <w:num w:numId="2">
-    <w:abstractNumId w:val="4"/>
+    <w:abstractNumId w:val="5"/>
   </w:num>
   <w:num w:numId="3">
-    <w:abstractNumId w:val="5"/>
+    <w:abstractNumId w:val="6"/>
   </w:num>
   <w:num w:numId="4">
     <w:abstractNumId w:val="1"/>
   </w:num>
   <w:num w:numId="5">
-    <w:abstractNumId w:val="6"/>
+    <w:abstractNumId w:val="7"/>
   </w:num>
   <w:num w:numId="6">
-    <w:abstractNumId w:val="3"/>
+    <w:abstractNumId w:val="4"/>
   </w:num>
   <w:num w:numId="7">
-    <w:abstractNumId w:val="7"/>
+    <w:abstractNumId w:val="8"/>
   </w:num>
   <w:num w:numId="8">
     <w:abstractNumId w:val="0"/>
   </w:num>
   <w:num w:numId="9">
-    <w:abstractNumId w:val="10"/>
+    <w:abstractNumId w:val="11"/>
   </w:num>
   <w:num w:numId="10">
-    <w:abstractNumId w:val="2"/>
+    <w:abstractNumId w:val="3"/>
   </w:num>
   <w:num w:numId="11">
-    <w:abstractNumId w:val="8"/>
+    <w:abstractNumId w:val="9"/>
+  </w:num>
+  <w:num w:numId="12">
+    <w:abstractNumId w:val="2"/>
   </w:num>
 </w:numbering>
 </file>

</xml_diff>

<commit_message>
corr documenttion- excel add basic files
</commit_message>
<xml_diff>
--- a/dokumentacio.docx
+++ b/dokumentacio.docx
@@ -1,6 +1,6 @@
 
 <file path=word/document.xml><?xml version="1.0" encoding="utf-8"?>
-<w:document xmlns:wpc="http://schemas.microsoft.com/office/word/2010/wordprocessingCanvas" xmlns:cx="http://schemas.microsoft.com/office/drawing/2014/chartex" xmlns:cx1="http://schemas.microsoft.com/office/drawing/2015/9/8/chartex" xmlns:cx2="http://schemas.microsoft.com/office/drawing/2015/10/21/chartex" xmlns:cx3="http://schemas.microsoft.com/office/drawing/2016/5/9/chartex" xmlns:cx4="http://schemas.microsoft.com/office/drawing/2016/5/10/chartex" xmlns:cx5="http://schemas.microsoft.com/office/drawing/2016/5/11/chartex" xmlns:cx6="http://schemas.microsoft.com/office/drawing/2016/5/12/chartex" xmlns:cx7="http://schemas.microsoft.com/office/drawing/2016/5/13/chartex" xmlns:cx8="http://schemas.microsoft.com/office/drawing/2016/5/14/chartex" xmlns:mc="http://schemas.openxmlformats.org/markup-compatibility/2006" xmlns:aink="http://schemas.microsoft.com/office/drawing/2016/ink" xmlns:am3d="http://schemas.microsoft.com/office/drawing/2017/model3d" xmlns:o="urn:schemas-microsoft-com:office:office" xmlns:oel="http://schemas.microsoft.com/office/2019/extlst" xmlns:r="http://schemas.openxmlformats.org/officeDocument/2006/relationships" xmlns:m="http://schemas.openxmlformats.org/officeDocument/2006/math" xmlns:v="urn:schemas-microsoft-com:vml" xmlns:wp14="http://schemas.microsoft.com/office/word/2010/wordprocessingDrawing" xmlns:wp="http://schemas.openxmlformats.org/drawingml/2006/wordprocessingDrawing" xmlns:w10="urn:schemas-microsoft-com:office:word" xmlns:w="http://schemas.openxmlformats.org/wordprocessingml/2006/main" xmlns:w14="http://schemas.microsoft.com/office/word/2010/wordml" xmlns:w15="http://schemas.microsoft.com/office/word/2012/wordml" xmlns:w16cex="http://schemas.microsoft.com/office/word/2018/wordml/cex" xmlns:w16cid="http://schemas.microsoft.com/office/word/2016/wordml/cid" xmlns:w16="http://schemas.microsoft.com/office/word/2018/wordml" xmlns:w16du="http://schemas.microsoft.com/office/word/2023/wordml/word16du" xmlns:w16sdtdh="http://schemas.microsoft.com/office/word/2020/wordml/sdtdatahash" xmlns:w16se="http://schemas.microsoft.com/office/word/2015/wordml/symex" xmlns:wpg="http://schemas.microsoft.com/office/word/2010/wordprocessingGroup" xmlns:wpi="http://schemas.microsoft.com/office/word/2010/wordprocessingInk" xmlns:wne="http://schemas.microsoft.com/office/word/2006/wordml" xmlns:wps="http://schemas.microsoft.com/office/word/2010/wordprocessingShape" mc:Ignorable="w14 w15 w16se w16cid w16 w16cex w16sdtdh w16du wp14">
+<w:document xmlns:wpc="http://schemas.microsoft.com/office/word/2010/wordprocessingCanvas" xmlns:cx="http://schemas.microsoft.com/office/drawing/2014/chartex" xmlns:cx1="http://schemas.microsoft.com/office/drawing/2015/9/8/chartex" xmlns:cx2="http://schemas.microsoft.com/office/drawing/2015/10/21/chartex" xmlns:cx3="http://schemas.microsoft.com/office/drawing/2016/5/9/chartex" xmlns:cx4="http://schemas.microsoft.com/office/drawing/2016/5/10/chartex" xmlns:cx5="http://schemas.microsoft.com/office/drawing/2016/5/11/chartex" xmlns:cx6="http://schemas.microsoft.com/office/drawing/2016/5/12/chartex" xmlns:cx7="http://schemas.microsoft.com/office/drawing/2016/5/13/chartex" xmlns:cx8="http://schemas.microsoft.com/office/drawing/2016/5/14/chartex" xmlns:mc="http://schemas.openxmlformats.org/markup-compatibility/2006" xmlns:aink="http://schemas.microsoft.com/office/drawing/2016/ink" xmlns:am3d="http://schemas.microsoft.com/office/drawing/2017/model3d" xmlns:o="urn:schemas-microsoft-com:office:office" xmlns:r="http://schemas.openxmlformats.org/officeDocument/2006/relationships" xmlns:m="http://schemas.openxmlformats.org/officeDocument/2006/math" xmlns:v="urn:schemas-microsoft-com:vml" xmlns:wp14="http://schemas.microsoft.com/office/word/2010/wordprocessingDrawing" xmlns:wp="http://schemas.openxmlformats.org/drawingml/2006/wordprocessingDrawing" xmlns:w10="urn:schemas-microsoft-com:office:word" xmlns:w="http://schemas.openxmlformats.org/wordprocessingml/2006/main" xmlns:w14="http://schemas.microsoft.com/office/word/2010/wordml" xmlns:w15="http://schemas.microsoft.com/office/word/2012/wordml" xmlns:w16cex="http://schemas.microsoft.com/office/word/2018/wordml/cex" xmlns:w16cid="http://schemas.microsoft.com/office/word/2016/wordml/cid" xmlns:w16="http://schemas.microsoft.com/office/word/2018/wordml" xmlns:w16sdtdh="http://schemas.microsoft.com/office/word/2020/wordml/sdtdatahash" xmlns:w16se="http://schemas.microsoft.com/office/word/2015/wordml/symex" xmlns:wpg="http://schemas.microsoft.com/office/word/2010/wordprocessingGroup" xmlns:wpi="http://schemas.microsoft.com/office/word/2010/wordprocessingInk" xmlns:wne="http://schemas.microsoft.com/office/word/2006/wordml" xmlns:wps="http://schemas.microsoft.com/office/word/2010/wordprocessingShape" mc:Ignorable="w14 w15 w16se w16cid w16 w16cex w16sdtdh wp14">
   <w:body>
     <w:sdt>
       <w:sdtPr>
@@ -10,6 +10,7 @@
           <w:docPartUnique/>
         </w:docPartObj>
       </w:sdtPr>
+      <w:sdtEndPr/>
       <w:sdtContent>
         <w:p/>
         <w:p>
@@ -96,6 +97,7 @@
                                     <w:dataBinding w:prefixMappings="xmlns:ns0='http://purl.org/dc/elements/1.1/' xmlns:ns1='http://schemas.openxmlformats.org/package/2006/metadata/core-properties' " w:xpath="/ns1:coreProperties[1]/ns0:creator[1]" w:storeItemID="{6C3C8BC8-F283-45AE-878A-BAB7291924A1}"/>
                                     <w:text/>
                                   </w:sdtPr>
+                                  <w:sdtEndPr/>
                                   <w:sdtContent>
                                     <w:r>
                                       <w:rPr>
@@ -188,6 +190,7 @@
                                     <w:dataBinding w:prefixMappings="xmlns:ns0='http://schemas.openxmlformats.org/officeDocument/2006/extended-properties' " w:xpath="/ns0:Properties[1]/ns0:Company[1]" w:storeItemID="{6668398D-A668-4E3E-A5EB-62B293D839F1}"/>
                                     <w:text/>
                                   </w:sdtPr>
+                                  <w:sdtEndPr/>
                                   <w:sdtContent>
                                     <w:r>
                                       <w:rPr>
@@ -226,6 +229,7 @@
                                     <w:dataBinding w:prefixMappings="xmlns:ns0='http://schemas.microsoft.com/office/2006/coverPageProps' " w:xpath="/ns0:CoverPageProperties[1]/ns0:CompanyAddress[1]" w:storeItemID="{55AF091B-3C7A-41E3-B477-F2FDAA23CFDA}"/>
                                     <w:text/>
                                   </w:sdtPr>
+                                  <w:sdtEndPr/>
                                   <w:sdtContent>
                                     <w:r>
                                       <w:rPr>
@@ -266,7 +270,7 @@
                   </wp:anchor>
                 </w:drawing>
               </mc:Choice>
-              <mc:Fallback>
+              <mc:Fallback xmlns:w16du="http://schemas.microsoft.com/office/word/2023/wordml/word16du" xmlns:oel="http://schemas.microsoft.com/office/2019/extlst">
                 <w:pict>
                   <v:shapetype w14:anchorId="0CEB3A0B" id="_x0000_t202" coordsize="21600,21600" o:spt="202" path="m,l,21600r21600,l21600,xe">
                     <v:stroke joinstyle="miter"/>
@@ -555,6 +559,7 @@
                                     <w:dataBinding w:prefixMappings="xmlns:ns0='http://purl.org/dc/elements/1.1/' xmlns:ns1='http://schemas.openxmlformats.org/package/2006/metadata/core-properties' " w:xpath="/ns1:coreProperties[1]/ns0:title[1]" w:storeItemID="{6C3C8BC8-F283-45AE-878A-BAB7291924A1}"/>
                                     <w:text w:multiLine="1"/>
                                   </w:sdtPr>
+                                  <w:sdtEndPr/>
                                   <w:sdtContent>
                                     <w:r>
                                       <w:rPr>
@@ -613,7 +618,9 @@
                                     <w:dataBinding w:prefixMappings="xmlns:ns0='http://purl.org/dc/elements/1.1/' xmlns:ns1='http://schemas.openxmlformats.org/package/2006/metadata/core-properties' " w:xpath="/ns1:coreProperties[1]/ns0:subject[1]" w:storeItemID="{6C3C8BC8-F283-45AE-878A-BAB7291924A1}"/>
                                     <w:text/>
                                   </w:sdtPr>
+                                  <w:sdtEndPr/>
                                   <w:sdtContent>
+                                    <w:proofErr w:type="spellStart"/>
                                     <w:r>
                                       <w:rPr>
                                         <w:smallCaps/>
@@ -623,6 +630,7 @@
                                       </w:rPr>
                                       <w:t>íVKEMENCE</w:t>
                                     </w:r>
+                                    <w:proofErr w:type="spellEnd"/>
                                   </w:sdtContent>
                                 </w:sdt>
                                 <w:r>
@@ -655,7 +663,7 @@
                   </wp:anchor>
                 </w:drawing>
               </mc:Choice>
-              <mc:Fallback>
+              <mc:Fallback xmlns:w16du="http://schemas.microsoft.com/office/word/2023/wordml/word16du" xmlns:oel="http://schemas.microsoft.com/office/2019/extlst">
                 <w:pict>
                   <v:shape w14:anchorId="27133B5A" id="Szövegdoboz 113" o:spid="_x0000_s1027" type="#_x0000_t202" style="position:absolute;left:0;text-align:left;margin-left:0;margin-top:0;width:453pt;height:194.4pt;z-index:251660288;visibility:visible;mso-wrap-style:square;mso-width-percent:734;mso-height-percent:0;mso-left-percent:150;mso-top-percent:455;mso-wrap-distance-left:9pt;mso-wrap-distance-top:0;mso-wrap-distance-right:9pt;mso-wrap-distance-bottom:0;mso-position-horizontal-relative:page;mso-position-vertical-relative:page;mso-width-percent:734;mso-height-percent:0;mso-left-percent:150;mso-top-percent:455;mso-width-relative:page;mso-height-relative:page;v-text-anchor:bottom" o:gfxdata="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" filled="f" stroked="f" strokeweight=".5pt">
                     <v:textbox inset="0,0,0,0">
@@ -866,6 +874,7 @@
                                     <w:calendar w:val="gregorian"/>
                                   </w:date>
                                 </w:sdtPr>
+                                <w:sdtEndPr/>
                                 <w:sdtContent>
                                   <w:p>
                                     <w:pPr>
@@ -910,7 +919,7 @@
                   </wp:anchor>
                 </w:drawing>
               </mc:Choice>
-              <mc:Fallback>
+              <mc:Fallback xmlns:w16du="http://schemas.microsoft.com/office/word/2023/wordml/word16du" xmlns:oel="http://schemas.microsoft.com/office/2019/extlst">
                 <w:pict>
                   <v:shape w14:anchorId="17E4AE94" id="Szövegdoboz 111" o:spid="_x0000_s1028" type="#_x0000_t202" style="position:absolute;left:0;text-align:left;margin-left:0;margin-top:0;width:288.25pt;height:287.5pt;z-index:251662336;visibility:visible;mso-wrap-style:square;mso-width-percent:734;mso-height-percent:363;mso-left-percent:150;mso-top-percent:91;mso-wrap-distance-left:9pt;mso-wrap-distance-top:0;mso-wrap-distance-right:9pt;mso-wrap-distance-bottom:0;mso-position-horizontal-relative:page;mso-position-vertical-relative:page;mso-width-percent:734;mso-height-percent:363;mso-left-percent:150;mso-top-percent:91;mso-width-relative:page;mso-height-relative:page;v-text-anchor:bottom" o:gfxdata="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" filled="f" stroked="f" strokeweight=".5pt">
                     <v:textbox style="mso-fit-shape-to-text:t" inset="0,0,0,0">
@@ -1105,7 +1114,7 @@
                   </wp:anchor>
                 </w:drawing>
               </mc:Choice>
-              <mc:Fallback>
+              <mc:Fallback xmlns:w16du="http://schemas.microsoft.com/office/word/2023/wordml/word16du" xmlns:oel="http://schemas.microsoft.com/office/2019/extlst">
                 <w:pict>
                   <v:group w14:anchorId="445489EF" id="Csoport 114" o:spid="_x0000_s1026" style="position:absolute;margin-left:0;margin-top:0;width:18pt;height:10in;z-index:251659264;mso-width-percent:29;mso-height-percent:909;mso-left-percent:45;mso-position-horizontal-relative:page;mso-position-vertical:center;mso-position-vertical-relative:page;mso-width-percent:29;mso-height-percent:909;mso-left-percent:45" coordsize="2286,91440" o:gfxdata="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">
                     <v:rect id="Téglalap 115" o:spid="_x0000_s1027" style="position:absolute;width:2286;height:87820;visibility:visible;mso-wrap-style:square;v-text-anchor:middle" o:gfxdata="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" fillcolor="#1fffbf" stroked="f" strokeweight="1pt"/>
@@ -3584,9 +3593,11 @@
               <w:ind w:firstLine="0"/>
               <w:jc w:val="left"/>
             </w:pPr>
+            <w:proofErr w:type="spellStart"/>
             <w:r>
               <w:t>NeptunKód</w:t>
             </w:r>
+            <w:proofErr w:type="spellEnd"/>
           </w:p>
         </w:tc>
         <w:tc>
@@ -3665,9 +3676,11 @@
             <w:pPr>
               <w:pStyle w:val="Normlnincsbekezds"/>
             </w:pPr>
+            <w:proofErr w:type="spellStart"/>
             <w:r>
               <w:t>Mérnökinfo</w:t>
             </w:r>
+            <w:proofErr w:type="spellEnd"/>
           </w:p>
         </w:tc>
       </w:tr>
@@ -3713,9 +3726,11 @@
             <w:pPr>
               <w:pStyle w:val="Normlnincsbekezds"/>
             </w:pPr>
+            <w:proofErr w:type="spellStart"/>
             <w:r>
               <w:t>Mérnökinfo</w:t>
             </w:r>
+            <w:proofErr w:type="spellEnd"/>
           </w:p>
         </w:tc>
       </w:tr>
@@ -3738,9 +3753,11 @@
             <w:pPr>
               <w:pStyle w:val="Normlnincsbekezds"/>
             </w:pPr>
+            <w:proofErr w:type="spellStart"/>
             <w:r>
               <w:t>Kike</w:t>
             </w:r>
+            <w:proofErr w:type="spellEnd"/>
           </w:p>
         </w:tc>
         <w:tc>
@@ -3761,9 +3778,11 @@
             <w:pPr>
               <w:pStyle w:val="Normlnincsbekezds"/>
             </w:pPr>
+            <w:proofErr w:type="spellStart"/>
             <w:r>
               <w:t>Mérnökinfo</w:t>
             </w:r>
+            <w:proofErr w:type="spellEnd"/>
           </w:p>
         </w:tc>
       </w:tr>
@@ -3812,9 +3831,11 @@
             <w:pPr>
               <w:pStyle w:val="Normlnincsbekezds"/>
             </w:pPr>
+            <w:proofErr w:type="spellStart"/>
             <w:r>
               <w:t>GazdInfo</w:t>
             </w:r>
+            <w:proofErr w:type="spellEnd"/>
           </w:p>
         </w:tc>
       </w:tr>
@@ -3850,6 +3871,9 @@
             <w:pPr>
               <w:pStyle w:val="Normlnincsbekezds"/>
             </w:pPr>
+            <w:r>
+              <w:t>XM6YBD</w:t>
+            </w:r>
           </w:p>
         </w:tc>
         <w:tc>
@@ -3860,9 +3884,11 @@
             <w:pPr>
               <w:pStyle w:val="Normlnincsbekezds"/>
             </w:pPr>
+            <w:proofErr w:type="spellStart"/>
             <w:r>
               <w:t>GazdInfo</w:t>
             </w:r>
+            <w:proofErr w:type="spellEnd"/>
           </w:p>
         </w:tc>
       </w:tr>
@@ -3924,26 +3950,9 @@
           <w:bCs w:val="0"/>
           <w:color w:val="4472C4" w:themeColor="accent1"/>
         </w:rPr>
-        <w:t>Adat- és üzleti elemző (Data and Business Analyst)</w:t>
-      </w:r>
-    </w:p>
-    <w:p>
-      <w:r>
-        <w:t>Az adat- és üzleti elemző feladata az ívkemence működési adatai és üzleti szempontú követelményeinek elemzése. Ő vizsgálja meg, hogyan gyűjthetők össze az adatok, miként dolgozhatók fel, és hogyan használhatók fel ezek az információk a projekt céljainak eléréséhez. Elemzi az adatokat és meghatározza, hogy milyen mutatók fontosak a projekt sikeres teljesítéséhez. Az üzleti elemző felel továbbá az adatok értelmezéséért, valamint a jelentések és vizualizációk elkészítéséért, hogy a csapat többi tagja megfelelően láthassa az eredményeket.</w:t>
-      </w:r>
-    </w:p>
-    <w:p>
-      <w:pPr>
-        <w:rPr>
-          <w:color w:val="4472C4" w:themeColor="accent1"/>
-        </w:rPr>
-      </w:pPr>
-      <w:r>
-        <w:rPr>
-          <w:color w:val="4472C4" w:themeColor="accent1"/>
-        </w:rPr>
-        <w:t xml:space="preserve">3. </w:t>
-      </w:r>
+        <w:t xml:space="preserve">Adat- és üzleti elemző (Data and Business </w:t>
+      </w:r>
+      <w:proofErr w:type="spellStart"/>
       <w:r>
         <w:rPr>
           <w:rStyle w:val="Kiemels2"/>
@@ -3951,30 +3960,9 @@
           <w:bCs w:val="0"/>
           <w:color w:val="4472C4" w:themeColor="accent1"/>
         </w:rPr>
-        <w:t>Vezető fejlesztő (Lead Developer)</w:t>
-      </w:r>
-    </w:p>
-    <w:p>
-      <w:r>
-        <w:t xml:space="preserve">A vezető fejlesztő felelős az adatok feldolgozását végző rendszerek és szoftverek fejlesztéséért. Feladata az ívkemence adatainak kezeléséhez szükséges algoritmusok és kód </w:t>
-      </w:r>
-      <w:r>
-        <w:lastRenderedPageBreak/>
-        <w:t>megírása, illetve a technikai megvalósítás irányítása. Ő biztosítja, hogy az adatfeldolgozó szoftverek hatékonyan működjenek, és képesek legyenek a nagy mennyiségű adat kezelésére. Szorosan együttműködik az elemzővel és a projekt többi tagjával, hogy a technikai megoldások összhangban legyenek a projekt céljaival.</w:t>
-      </w:r>
-    </w:p>
-    <w:p>
-      <w:pPr>
-        <w:rPr>
-          <w:color w:val="4472C4" w:themeColor="accent1"/>
-        </w:rPr>
-      </w:pPr>
-      <w:r>
-        <w:rPr>
-          <w:color w:val="4472C4" w:themeColor="accent1"/>
-        </w:rPr>
-        <w:t xml:space="preserve">4. </w:t>
-      </w:r>
+        <w:t>Analyst</w:t>
+      </w:r>
+      <w:proofErr w:type="spellEnd"/>
       <w:r>
         <w:rPr>
           <w:rStyle w:val="Kiemels2"/>
@@ -3982,25 +3970,33 @@
           <w:bCs w:val="0"/>
           <w:color w:val="4472C4" w:themeColor="accent1"/>
         </w:rPr>
-        <w:t>Vezető tesztelő (Lead Tester)</w:t>
-      </w:r>
-    </w:p>
-    <w:p>
-      <w:r>
-        <w:t>A vezető tesztelő felelős a fejlesztett rendszerek minőségének biztosításáért. Ő végzi a szoftverek tesztelését annak érdekében, hogy azok megfelelően működjenek, és minden adatfeldolgozási funkció hibátlan legyen. A tesztelési fázis során különböző forgatókönyvek alapján teszteli az ívkemence adatok feldolgozását, és ellenőrzi, hogy az adatok pontosan és helyesen jelennek meg a rendszerben. A felmerülő hibákat jelentésekkel dokumentálja, és javaslatokat tesz azok kijavítására.</w:t>
-      </w:r>
-    </w:p>
-    <w:p>
-      <w:pPr>
-        <w:rPr>
-          <w:sz w:val="27"/>
-        </w:rPr>
-      </w:pPr>
-      <w:r>
+        <w:t>)</w:t>
+      </w:r>
+    </w:p>
+    <w:p>
+      <w:r>
+        <w:t xml:space="preserve">Az adat- és üzleti elemző feladata az ívkemence működési adatai és üzleti szempontú követelményeinek elemzése. Ő vizsgálja meg, hogyan gyűjthetők össze az adatok, miként dolgozhatók fel, és hogyan használhatók fel ezek az információk a projekt céljainak eléréséhez. Elemzi az adatokat és meghatározza, hogy milyen mutatók </w:t>
+      </w:r>
+      <w:proofErr w:type="spellStart"/>
+      <w:r>
+        <w:t>fontosak</w:t>
+      </w:r>
+      <w:proofErr w:type="spellEnd"/>
+      <w:r>
+        <w:t xml:space="preserve"> a projekt sikeres teljesítéséhez. Az üzleti elemző felel továbbá az adatok értelmezéséért, valamint a jelentések és vizualizációk elkészítéséért, hogy a csapat többi tagja megfelelően láthassa az eredményeket.</w:t>
+      </w:r>
+    </w:p>
+    <w:p>
+      <w:pPr>
         <w:rPr>
           <w:color w:val="4472C4" w:themeColor="accent1"/>
         </w:rPr>
-        <w:t xml:space="preserve">5. </w:t>
+      </w:pPr>
+      <w:r>
+        <w:rPr>
+          <w:color w:val="4472C4" w:themeColor="accent1"/>
+        </w:rPr>
+        <w:t xml:space="preserve">3. </w:t>
       </w:r>
       <w:r>
         <w:rPr>
@@ -4009,7 +4005,125 @@
           <w:bCs w:val="0"/>
           <w:color w:val="4472C4" w:themeColor="accent1"/>
         </w:rPr>
-        <w:t>Adatmérnök (Data Engineer)</w:t>
+        <w:t xml:space="preserve">Vezető fejlesztő (Lead </w:t>
+      </w:r>
+      <w:proofErr w:type="spellStart"/>
+      <w:r>
+        <w:rPr>
+          <w:rStyle w:val="Kiemels2"/>
+          <w:b w:val="0"/>
+          <w:bCs w:val="0"/>
+          <w:color w:val="4472C4" w:themeColor="accent1"/>
+        </w:rPr>
+        <w:t>Developer</w:t>
+      </w:r>
+      <w:proofErr w:type="spellEnd"/>
+      <w:r>
+        <w:rPr>
+          <w:rStyle w:val="Kiemels2"/>
+          <w:b w:val="0"/>
+          <w:bCs w:val="0"/>
+          <w:color w:val="4472C4" w:themeColor="accent1"/>
+        </w:rPr>
+        <w:t>)</w:t>
+      </w:r>
+    </w:p>
+    <w:p>
+      <w:r>
+        <w:t xml:space="preserve">A vezető fejlesztő felelős az adatok feldolgozását végző rendszerek és szoftverek fejlesztéséért. Feladata az ívkemence adatainak kezeléséhez szükséges algoritmusok és kód </w:t>
+      </w:r>
+      <w:r>
+        <w:lastRenderedPageBreak/>
+        <w:t>megírása, illetve a technikai megvalósítás irányítása. Ő biztosítja, hogy az adatfeldolgozó szoftverek hatékonyan működjenek, és képesek legyenek a nagy mennyiségű adat kezelésére. Szorosan együttműködik az elemzővel és a projekt többi tagjával, hogy a technikai megoldások összhangban legyenek a projekt céljaival.</w:t>
+      </w:r>
+    </w:p>
+    <w:p>
+      <w:pPr>
+        <w:rPr>
+          <w:color w:val="4472C4" w:themeColor="accent1"/>
+        </w:rPr>
+      </w:pPr>
+      <w:r>
+        <w:rPr>
+          <w:color w:val="4472C4" w:themeColor="accent1"/>
+        </w:rPr>
+        <w:t xml:space="preserve">4. </w:t>
+      </w:r>
+      <w:r>
+        <w:rPr>
+          <w:rStyle w:val="Kiemels2"/>
+          <w:b w:val="0"/>
+          <w:bCs w:val="0"/>
+          <w:color w:val="4472C4" w:themeColor="accent1"/>
+        </w:rPr>
+        <w:t xml:space="preserve">Vezető tesztelő (Lead </w:t>
+      </w:r>
+      <w:proofErr w:type="spellStart"/>
+      <w:r>
+        <w:rPr>
+          <w:rStyle w:val="Kiemels2"/>
+          <w:b w:val="0"/>
+          <w:bCs w:val="0"/>
+          <w:color w:val="4472C4" w:themeColor="accent1"/>
+        </w:rPr>
+        <w:t>Tester</w:t>
+      </w:r>
+      <w:proofErr w:type="spellEnd"/>
+      <w:r>
+        <w:rPr>
+          <w:rStyle w:val="Kiemels2"/>
+          <w:b w:val="0"/>
+          <w:bCs w:val="0"/>
+          <w:color w:val="4472C4" w:themeColor="accent1"/>
+        </w:rPr>
+        <w:t>)</w:t>
+      </w:r>
+    </w:p>
+    <w:p>
+      <w:r>
+        <w:t>A vezető tesztelő felelős a fejlesztett rendszerek minőségének biztosításáért. Ő végzi a szoftverek tesztelését annak érdekében, hogy azok megfelelően működjenek, és minden adatfeldolgozási funkció hibátlan legyen. A tesztelési fázis során különböző forgatókönyvek alapján teszteli az ívkemence adatok feldolgozását, és ellenőrzi, hogy az adatok pontosan és helyesen jelennek meg a rendszerben. A felmerülő hibákat jelentésekkel dokumentálja, és javaslatokat tesz azok kijavítására.</w:t>
+      </w:r>
+    </w:p>
+    <w:p>
+      <w:pPr>
+        <w:rPr>
+          <w:sz w:val="27"/>
+        </w:rPr>
+      </w:pPr>
+      <w:r>
+        <w:rPr>
+          <w:color w:val="4472C4" w:themeColor="accent1"/>
+        </w:rPr>
+        <w:t xml:space="preserve">5. </w:t>
+      </w:r>
+      <w:r>
+        <w:rPr>
+          <w:rStyle w:val="Kiemels2"/>
+          <w:b w:val="0"/>
+          <w:bCs w:val="0"/>
+          <w:color w:val="4472C4" w:themeColor="accent1"/>
+        </w:rPr>
+        <w:t xml:space="preserve">Adatmérnök (Data </w:t>
+      </w:r>
+      <w:proofErr w:type="spellStart"/>
+      <w:r>
+        <w:rPr>
+          <w:rStyle w:val="Kiemels2"/>
+          <w:b w:val="0"/>
+          <w:bCs w:val="0"/>
+          <w:color w:val="4472C4" w:themeColor="accent1"/>
+        </w:rPr>
+        <w:t>Engineer</w:t>
+      </w:r>
+      <w:proofErr w:type="spellEnd"/>
+      <w:r>
+        <w:rPr>
+          <w:rStyle w:val="Kiemels2"/>
+          <w:b w:val="0"/>
+          <w:bCs w:val="0"/>
+          <w:color w:val="4472C4" w:themeColor="accent1"/>
+        </w:rPr>
+        <w:t>)</w:t>
       </w:r>
     </w:p>
     <w:p>
@@ -4364,7 +4478,7 @@
               <w:pStyle w:val="Normlnincsbekezds"/>
             </w:pPr>
             <w:r>
-              <w:t>Gergő</w:t>
+              <w:t>VG</w:t>
             </w:r>
           </w:p>
         </w:tc>
@@ -4431,7 +4545,7 @@
               <w:pStyle w:val="Normlnincsbekezds"/>
             </w:pPr>
             <w:r>
-              <w:t>Projekt lépéseinek tervezése, megbeszélés részleteinek hozzáadása a dokumentumhoz, ER Diagram 2.verzió</w:t>
+              <w:t>Projekt lépéseinek tervezése, megbeszélés részleteinek hozzáadása a dokumentumhoz</w:t>
             </w:r>
           </w:p>
         </w:tc>
@@ -4446,7 +4560,7 @@
               <w:pStyle w:val="Normlnincsbekezds"/>
             </w:pPr>
             <w:r>
-              <w:t>1.</w:t>
+              <w:t>2.</w:t>
             </w:r>
           </w:p>
         </w:tc>
@@ -4459,7 +4573,7 @@
               <w:pStyle w:val="Normlnincsbekezds"/>
             </w:pPr>
             <w:r>
-              <w:t>2024. 10. 11</w:t>
+              <w:t>2024.10.09</w:t>
             </w:r>
           </w:p>
         </w:tc>
@@ -4472,7 +4586,7 @@
               <w:pStyle w:val="Normlnincsbekezds"/>
             </w:pPr>
             <w:r>
-              <w:t>BB</w:t>
+              <w:t>HA</w:t>
             </w:r>
           </w:p>
         </w:tc>
@@ -4485,7 +4599,283 @@
               <w:pStyle w:val="Normlnincsbekezds"/>
             </w:pPr>
             <w:r>
+              <w:t>ER Diagram 2.verzió</w:t>
+            </w:r>
+          </w:p>
+        </w:tc>
+      </w:tr>
+      <w:tr>
+        <w:tc>
+          <w:tcPr>
+            <w:tcW w:w="1134" w:type="dxa"/>
+          </w:tcPr>
+          <w:p>
+            <w:pPr>
+              <w:pStyle w:val="Normlnincsbekezds"/>
+            </w:pPr>
+            <w:r>
+              <w:t>1.</w:t>
+            </w:r>
+          </w:p>
+        </w:tc>
+        <w:tc>
+          <w:tcPr>
+            <w:tcW w:w="2268" w:type="dxa"/>
+          </w:tcPr>
+          <w:p>
+            <w:pPr>
+              <w:pStyle w:val="Normlnincsbekezds"/>
+            </w:pPr>
+            <w:r>
+              <w:t>2024. 10. 11</w:t>
+            </w:r>
+          </w:p>
+        </w:tc>
+        <w:tc>
+          <w:tcPr>
+            <w:tcW w:w="1701" w:type="dxa"/>
+          </w:tcPr>
+          <w:p>
+            <w:pPr>
+              <w:pStyle w:val="Normlnincsbekezds"/>
+            </w:pPr>
+            <w:r>
+              <w:t>BB</w:t>
+            </w:r>
+          </w:p>
+        </w:tc>
+        <w:tc>
+          <w:tcPr>
+            <w:tcW w:w="3969" w:type="dxa"/>
+          </w:tcPr>
+          <w:p>
+            <w:pPr>
+              <w:pStyle w:val="Normlnincsbekezds"/>
+            </w:pPr>
+            <w:r>
               <w:t>Diagramok és kiértékelésük</w:t>
+            </w:r>
+          </w:p>
+        </w:tc>
+      </w:tr>
+      <w:tr>
+        <w:tc>
+          <w:tcPr>
+            <w:tcW w:w="1134" w:type="dxa"/>
+          </w:tcPr>
+          <w:p>
+            <w:pPr>
+              <w:pStyle w:val="Normlnincsbekezds"/>
+            </w:pPr>
+            <w:r>
+              <w:t>1.</w:t>
+            </w:r>
+          </w:p>
+        </w:tc>
+        <w:tc>
+          <w:tcPr>
+            <w:tcW w:w="2268" w:type="dxa"/>
+          </w:tcPr>
+          <w:p>
+            <w:pPr>
+              <w:pStyle w:val="Normlnincsbekezds"/>
+            </w:pPr>
+            <w:r>
+              <w:t>2024.10.14</w:t>
+            </w:r>
+          </w:p>
+        </w:tc>
+        <w:tc>
+          <w:tcPr>
+            <w:tcW w:w="1701" w:type="dxa"/>
+          </w:tcPr>
+          <w:p>
+            <w:pPr>
+              <w:pStyle w:val="Normlnincsbekezds"/>
+            </w:pPr>
+            <w:r>
+              <w:t>HA</w:t>
+            </w:r>
+          </w:p>
+        </w:tc>
+        <w:tc>
+          <w:tcPr>
+            <w:tcW w:w="3969" w:type="dxa"/>
+          </w:tcPr>
+          <w:p>
+            <w:pPr>
+              <w:pStyle w:val="Normlnincsbekezds"/>
+            </w:pPr>
+            <w:proofErr w:type="spellStart"/>
+            <w:r>
+              <w:t>Github</w:t>
+            </w:r>
+            <w:proofErr w:type="spellEnd"/>
+            <w:r>
+              <w:t xml:space="preserve"> </w:t>
+            </w:r>
+            <w:proofErr w:type="spellStart"/>
+            <w:r>
+              <w:t>porject</w:t>
+            </w:r>
+            <w:proofErr w:type="spellEnd"/>
+            <w:r>
+              <w:t xml:space="preserve"> inicializálása</w:t>
+            </w:r>
+          </w:p>
+          <w:p>
+            <w:pPr>
+              <w:pStyle w:val="Normlnincsbekezds"/>
+            </w:pPr>
+            <w:r>
+              <w:t>Alap használati útmutató</w:t>
+            </w:r>
+          </w:p>
+          <w:p>
+            <w:pPr>
+              <w:pStyle w:val="Normlnincsbekezds"/>
+            </w:pPr>
+            <w:r>
+              <w:t>Python DB táblák készítése</w:t>
+            </w:r>
+          </w:p>
+        </w:tc>
+      </w:tr>
+      <w:tr>
+        <w:tc>
+          <w:tcPr>
+            <w:tcW w:w="1134" w:type="dxa"/>
+          </w:tcPr>
+          <w:p>
+            <w:pPr>
+              <w:pStyle w:val="Normlnincsbekezds"/>
+            </w:pPr>
+            <w:r>
+              <w:t>1</w:t>
+            </w:r>
+          </w:p>
+        </w:tc>
+        <w:tc>
+          <w:tcPr>
+            <w:tcW w:w="2268" w:type="dxa"/>
+          </w:tcPr>
+          <w:p>
+            <w:pPr>
+              <w:pStyle w:val="Normlnincsbekezds"/>
+            </w:pPr>
+            <w:r>
+              <w:t>2024.10.14</w:t>
+            </w:r>
+          </w:p>
+        </w:tc>
+        <w:tc>
+          <w:tcPr>
+            <w:tcW w:w="1701" w:type="dxa"/>
+          </w:tcPr>
+          <w:p>
+            <w:pPr>
+              <w:pStyle w:val="Normlnincsbekezds"/>
+            </w:pPr>
+            <w:proofErr w:type="gramStart"/>
+            <w:r>
+              <w:t>HA,</w:t>
+            </w:r>
+            <w:proofErr w:type="gramEnd"/>
+            <w:r>
+              <w:t>BB,VG</w:t>
+            </w:r>
+          </w:p>
+        </w:tc>
+        <w:tc>
+          <w:tcPr>
+            <w:tcW w:w="3969" w:type="dxa"/>
+          </w:tcPr>
+          <w:p>
+            <w:pPr>
+              <w:pStyle w:val="Normlnincsbekezds"/>
+            </w:pPr>
+            <w:proofErr w:type="spellStart"/>
+            <w:r>
+              <w:t>Git</w:t>
+            </w:r>
+            <w:r>
+              <w:t>hub</w:t>
+            </w:r>
+            <w:proofErr w:type="spellEnd"/>
+            <w:r>
+              <w:t xml:space="preserve"> szinkronizálás, összekapcsolás </w:t>
+            </w:r>
+            <w:proofErr w:type="spellStart"/>
+            <w:r>
+              <w:t>PyCharmmal</w:t>
+            </w:r>
+            <w:proofErr w:type="spellEnd"/>
+          </w:p>
+        </w:tc>
+      </w:tr>
+      <w:tr>
+        <w:tc>
+          <w:tcPr>
+            <w:tcW w:w="1134" w:type="dxa"/>
+          </w:tcPr>
+          <w:p>
+            <w:pPr>
+              <w:pStyle w:val="Normlnincsbekezds"/>
+            </w:pPr>
+            <w:r>
+              <w:t>1.</w:t>
+            </w:r>
+          </w:p>
+        </w:tc>
+        <w:tc>
+          <w:tcPr>
+            <w:tcW w:w="2268" w:type="dxa"/>
+          </w:tcPr>
+          <w:p>
+            <w:pPr>
+              <w:pStyle w:val="Normlnincsbekezds"/>
+            </w:pPr>
+            <w:r>
+              <w:t>2024.10.16</w:t>
+            </w:r>
+          </w:p>
+        </w:tc>
+        <w:tc>
+          <w:tcPr>
+            <w:tcW w:w="1701" w:type="dxa"/>
+          </w:tcPr>
+          <w:p>
+            <w:pPr>
+              <w:pStyle w:val="Normlnincsbekezds"/>
+            </w:pPr>
+            <w:r>
+              <w:t>HA</w:t>
+            </w:r>
+          </w:p>
+        </w:tc>
+        <w:tc>
+          <w:tcPr>
+            <w:tcW w:w="3969" w:type="dxa"/>
+          </w:tcPr>
+          <w:p>
+            <w:pPr>
+              <w:pStyle w:val="Normlnincsbekezds"/>
+            </w:pPr>
+            <w:proofErr w:type="spellStart"/>
+            <w:r>
+              <w:t>Py</w:t>
+            </w:r>
+            <w:proofErr w:type="spellEnd"/>
+            <w:r>
+              <w:t xml:space="preserve"> </w:t>
+            </w:r>
+            <w:proofErr w:type="spellStart"/>
+            <w:r>
+              <w:t>adatisztítás</w:t>
+            </w:r>
+            <w:proofErr w:type="spellEnd"/>
+            <w:r>
+              <w:t xml:space="preserve"> rész bővítése, Diagram elemzés átnézése</w:t>
             </w:r>
           </w:p>
         </w:tc>
@@ -4557,7 +4947,21 @@
         <w:rPr>
           <w:shd w:val="clear" w:color="auto" w:fill="FFFFFF"/>
         </w:rPr>
-        <w:t>Az Electric Arc Kemence (EAF) egy acélkészít</w:t>
+        <w:t xml:space="preserve">Az </w:t>
+      </w:r>
+      <w:proofErr w:type="spellStart"/>
+      <w:r>
+        <w:rPr>
+          <w:shd w:val="clear" w:color="auto" w:fill="FFFFFF"/>
+        </w:rPr>
+        <w:t>Electric</w:t>
+      </w:r>
+      <w:proofErr w:type="spellEnd"/>
+      <w:r>
+        <w:rPr>
+          <w:shd w:val="clear" w:color="auto" w:fill="FFFFFF"/>
+        </w:rPr>
+        <w:t xml:space="preserve"> Arc Kemence (EAF) egy acélkészít</w:t>
       </w:r>
       <w:r>
         <w:rPr>
@@ -4610,7 +5014,19 @@
     </w:p>
     <w:p>
       <w:r>
-        <w:t>Egy ilyen kemence ára függ a nagyságától, kapacitásától, teljesítményétől…stb , de egészen magas, akár millió euros árat is elérhet. A minőség és a biztonság szempontjából is kulcsfontosságú a megfelelő szabályzás, ezért van szükség az adatok folyamatos értelmezésére , kontextusba helyezésére és vizsgálatára.</w:t>
+        <w:t>Egy ilyen kemence ára függ a nagyságától, kapacitásától, teljesítményétől…</w:t>
+      </w:r>
+      <w:proofErr w:type="spellStart"/>
+      <w:r>
+        <w:t>stb</w:t>
+      </w:r>
+      <w:proofErr w:type="spellEnd"/>
+      <w:r>
+        <w:t xml:space="preserve"> , de egészen magas, akár millió euros árat is elérhet. A minőség és a biztonság szempontjából is </w:t>
+      </w:r>
+      <w:r>
+        <w:lastRenderedPageBreak/>
+        <w:t>kulcsfontosságú a megfelelő szabályzás, ezért van szükség az adatok folyamatos értelmezésére , kontextusba helyezésére és vizsgálatára.</w:t>
       </w:r>
     </w:p>
     <w:p>
@@ -4644,6 +5060,7 @@
       <w:pPr>
         <w:pStyle w:val="Normlnincsbekezds"/>
       </w:pPr>
+      <w:proofErr w:type="spellStart"/>
       <w:r>
         <w:rPr>
           <w:b/>
@@ -4652,7 +5069,11 @@
         <w:t>Hűtőpanelek</w:t>
       </w:r>
       <w:r>
-        <w:t>:A hűtést végző vízzel feltöltött segédrendszer.</w:t>
+        <w:t>:A</w:t>
+      </w:r>
+      <w:proofErr w:type="spellEnd"/>
+      <w:r>
+        <w:t xml:space="preserve"> hűtést végző vízzel feltöltött segédrendszer.</w:t>
       </w:r>
     </w:p>
     <w:p>
@@ -4662,14 +5083,27 @@
         <w:ind w:firstLine="0"/>
         <w:jc w:val="center"/>
       </w:pPr>
-      <w:fldSimple w:instr=" SEQ ábra \* ARABIC ">
-        <w:r>
-          <w:rPr>
-            <w:noProof/>
-          </w:rPr>
-          <w:t>1</w:t>
-        </w:r>
-      </w:fldSimple>
+      <w:r>
+        <w:fldChar w:fldCharType="begin"/>
+      </w:r>
+      <w:r>
+        <w:instrText xml:space="preserve"> SEQ ábra \* ARABIC </w:instrText>
+      </w:r>
+      <w:r>
+        <w:fldChar w:fldCharType="separate"/>
+      </w:r>
+      <w:r>
+        <w:rPr>
+          <w:noProof/>
+        </w:rPr>
+        <w:t>1</w:t>
+      </w:r>
+      <w:r>
+        <w:rPr>
+          <w:noProof/>
+        </w:rPr>
+        <w:fldChar w:fldCharType="end"/>
+      </w:r>
       <w:r>
         <w:t xml:space="preserve">. ábra cím: </w:t>
       </w:r>
@@ -4758,7 +5192,23 @@
           <w:sz w:val="20"/>
           <w:szCs w:val="20"/>
         </w:rPr>
-        <w:t>Facebook, Fémipari Szakember- Steel Worker csoport</w:t>
+        <w:t xml:space="preserve">Facebook, Fémipari Szakember- Steel </w:t>
+      </w:r>
+      <w:proofErr w:type="spellStart"/>
+      <w:r>
+        <w:rPr>
+          <w:sz w:val="20"/>
+          <w:szCs w:val="20"/>
+        </w:rPr>
+        <w:t>Worker</w:t>
+      </w:r>
+      <w:proofErr w:type="spellEnd"/>
+      <w:r>
+        <w:rPr>
+          <w:sz w:val="20"/>
+          <w:szCs w:val="20"/>
+        </w:rPr>
+        <w:t xml:space="preserve"> csoport</w:t>
       </w:r>
     </w:p>
     <w:p>
@@ -4817,14 +5267,38 @@
         <w:pStyle w:val="Normlnincsbekezds"/>
       </w:pPr>
       <w:r>
-        <w:t>Kommunikációhoz használt felületek,keretren</w:t>
+        <w:t xml:space="preserve">Kommunikációhoz használt </w:t>
+      </w:r>
+      <w:proofErr w:type="spellStart"/>
+      <w:r>
+        <w:t>felületek,keretren</w:t>
       </w:r>
       <w:r>
         <w:t>d</w:t>
       </w:r>
       <w:r>
-        <w:t>szerek,programok:</w:t>
-      </w:r>
+        <w:t>szerek,programok</w:t>
+      </w:r>
+      <w:proofErr w:type="spellEnd"/>
+      <w:r>
+        <w:t>:</w:t>
+      </w:r>
+      <w:r>
+        <w:t xml:space="preserve"> GitHub, </w:t>
+      </w:r>
+      <w:proofErr w:type="spellStart"/>
+      <w:r>
+        <w:t>PyCharm</w:t>
+      </w:r>
+      <w:proofErr w:type="spellEnd"/>
+      <w:r>
+        <w:t xml:space="preserve">, </w:t>
+      </w:r>
+      <w:proofErr w:type="spellStart"/>
+      <w:r>
+        <w:t>Discord</w:t>
+      </w:r>
+      <w:proofErr w:type="spellEnd"/>
     </w:p>
     <w:p>
       <w:pPr>
@@ -4840,6 +5314,7 @@
       </w:pPr>
       <w:bookmarkStart w:id="7" w:name="_Toc179375982"/>
       <w:r>
+        <w:lastRenderedPageBreak/>
         <w:t>3.</w:t>
       </w:r>
       <w:r>
@@ -4888,14 +5363,18 @@
         <w:t>e</w:t>
       </w:r>
       <w:r>
-        <w:t xml:space="preserve">. Ezen folyamatok során kiemelt jelentőséget kap az adattisztítás, az adatok integritásának biztosítása, valamint az anomáliák és </w:t>
-      </w:r>
-      <w:r>
-        <w:lastRenderedPageBreak/>
-        <w:t>hibák detektálása és javítása, továbbá a trendek és mintázatok disszonanciáinak feltárása.</w:t>
-      </w:r>
-      <w:r>
-        <w:t>(két egyforma folyamat nincsen de jellegében kevés eltérést mutasson)</w:t>
+        <w:t>. Ezen folyamatok során kiemelt jelentőséget kap az adattisztítás, az adatok integritásának biztosítása, valamint az anomáliák és hibák detektálása és javítása, továbbá a trendek és mintázatok disszonanciáinak feltárása.</w:t>
+      </w:r>
+      <w:r>
+        <w:t xml:space="preserve">(két egyforma folyamat </w:t>
+      </w:r>
+      <w:proofErr w:type="gramStart"/>
+      <w:r>
+        <w:t>nincsen</w:t>
+      </w:r>
+      <w:proofErr w:type="gramEnd"/>
+      <w:r>
+        <w:t xml:space="preserve"> de jellegében kevés eltérést mutasson)</w:t>
       </w:r>
     </w:p>
     <w:p>
@@ -4915,11 +5394,19 @@
       </w:r>
     </w:p>
     <w:p>
+      <w:proofErr w:type="spellStart"/>
       <w:r>
         <w:rPr>
           <w:rStyle w:val="Kiemels2"/>
         </w:rPr>
-        <w:t>Adatlekérdezés és manipuláció</w:t>
+        <w:t>Adatlekérdezés</w:t>
+      </w:r>
+      <w:proofErr w:type="spellEnd"/>
+      <w:r>
+        <w:rPr>
+          <w:rStyle w:val="Kiemels2"/>
+        </w:rPr>
+        <w:t xml:space="preserve"> és manipuláció</w:t>
       </w:r>
       <w:r>
         <w:t>: SQL segítségével specifikus lekérdezések futtatása az adatbázisban, hogy előre meghatározott kritériumok alapján kinyerhessük a releváns információkat. Az adatok módosítása (szerkesztése) során az adatintegritás fenntartása kritikus fontosságú, míg az adatok törlése gondos elemzés után történik, hogy elkerüljük a hasznos információk elvesztését.</w:t>
@@ -4933,7 +5420,15 @@
         <w:t>Anomáliák és hibák kiszűrése</w:t>
       </w:r>
       <w:r>
-        <w:t>: Az adatok elemzése során matematikai és statisztikai módszerekkel azonosíthatók az anomáliák és hibák. Ez magában foglalja a hibás vagy szokatlan adatok detektálását, például statisztikailag szignifikáns eltérések feltárását, amelyek hibás adatgyűjtésre, mérési hibákra, vagy szabálytalanságokra utalhatnak.</w:t>
+        <w:t xml:space="preserve">: Az adatok elemzése során matematikai és statisztikai módszerekkel azonosíthatók az anomáliák és hibák. Ez magában foglalja a hibás vagy szokatlan adatok detektálását, például </w:t>
+      </w:r>
+      <w:proofErr w:type="spellStart"/>
+      <w:r>
+        <w:t>statisztikailag</w:t>
+      </w:r>
+      <w:proofErr w:type="spellEnd"/>
+      <w:r>
+        <w:t xml:space="preserve"> szignifikáns eltérések feltárását, amelyek hibás adatgyűjtésre, mérési hibákra, vagy szabálytalanságokra utalhatnak.</w:t>
       </w:r>
     </w:p>
     <w:p>
@@ -4958,6 +5453,7 @@
       </w:pPr>
       <w:bookmarkStart w:id="8" w:name="_Toc179375983"/>
       <w:r>
+        <w:lastRenderedPageBreak/>
         <w:t>4. Funkciók ismertetése</w:t>
       </w:r>
       <w:bookmarkEnd w:id="8"/>
@@ -4968,13 +5464,22 @@
       </w:pPr>
       <w:bookmarkStart w:id="9" w:name="_Toc179375984"/>
       <w:r>
-        <w:t>4.1 Általános műveletek,input</w:t>
+        <w:t xml:space="preserve">4.1 Általános </w:t>
+      </w:r>
+      <w:proofErr w:type="spellStart"/>
+      <w:r>
+        <w:t>műveletek,input</w:t>
       </w:r>
       <w:bookmarkEnd w:id="9"/>
-    </w:p>
-    <w:p>
-      <w:r>
-        <w:t>CRUD adatbe</w:t>
+      <w:proofErr w:type="spellEnd"/>
+    </w:p>
+    <w:p>
+      <w:r>
+        <w:t xml:space="preserve">CRUD </w:t>
+      </w:r>
+      <w:proofErr w:type="spellStart"/>
+      <w:r>
+        <w:t>adatbe</w:t>
       </w:r>
       <w:r>
         <w:t>v</w:t>
@@ -4982,6 +5487,7 @@
       <w:r>
         <w:t>itel,szerkesztés,törlés,lekérdezés</w:t>
       </w:r>
+      <w:proofErr w:type="spellEnd"/>
     </w:p>
     <w:p>
       <w:pPr>
@@ -4989,7 +5495,6 @@
       </w:pPr>
       <w:bookmarkStart w:id="10" w:name="_Toc179375985"/>
       <w:r>
-        <w:lastRenderedPageBreak/>
         <w:t>4.2 Eredmény prezentálása</w:t>
       </w:r>
       <w:bookmarkEnd w:id="10"/>
@@ -5153,6 +5658,7 @@
         <w:jc w:val="left"/>
       </w:pPr>
       <w:r>
+        <w:lastRenderedPageBreak/>
         <w:t>A hőmérsékletadatok jellemzően a 30°C és 50°C közötti tartományban mozognak, ami normális működésre utal a panelek többségénél.</w:t>
       </w:r>
     </w:p>
@@ -5226,7 +5732,7 @@
           <w:b/>
           <w:bCs/>
         </w:rPr>
-        <w:t>Panel 1, 5, 9, 13:</w:t>
+        <w:t>Panel 5, 9, 13:</w:t>
       </w:r>
     </w:p>
     <w:p>
@@ -5252,7 +5758,22 @@
         <w:jc w:val="left"/>
       </w:pPr>
       <w:r>
-        <w:t>Az ingadozások általában a kemence működésének természetes változásaihoz köthetők, például a be- és kikapcsolási ciklusokhoz, valamint az anyagfeldolgozási szakaszokhoz.</w:t>
+        <w:t>Az ingadozások általában a kemence működésének természetes változásaihoz köthetők,</w:t>
+      </w:r>
+      <w:r>
+        <w:t xml:space="preserve"> </w:t>
+      </w:r>
+      <w:r>
+        <w:t>például a be- és kikapcsolási ciklusokhoz, valamint az anyagfeldolgozási szakaszokhoz.</w:t>
+      </w:r>
+      <w:r>
+        <w:t xml:space="preserve"> </w:t>
+      </w:r>
+      <w:r>
+        <w:t>A</w:t>
+      </w:r>
+      <w:r>
+        <w:t xml:space="preserve"> folyamatok jellegükben megegyezőek</w:t>
       </w:r>
     </w:p>
     <w:p>
@@ -5282,7 +5803,21 @@
           <w:b/>
           <w:bCs/>
         </w:rPr>
-        <w:t>Panel 6, 11:</w:t>
+        <w:t xml:space="preserve">Panel </w:t>
+      </w:r>
+      <w:r>
+        <w:rPr>
+          <w:b/>
+          <w:bCs/>
+        </w:rPr>
+        <w:t>1,</w:t>
+      </w:r>
+      <w:r>
+        <w:rPr>
+          <w:b/>
+          <w:bCs/>
+        </w:rPr>
+        <w:t>6, 11:</w:t>
       </w:r>
     </w:p>
     <w:p>
@@ -5295,7 +5830,25 @@
         <w:jc w:val="left"/>
       </w:pPr>
       <w:r>
-        <w:t>Itt figyelhetők meg jelentősebb hőmérsékleti kiugrások, akár 150-200°C körüli csúcsok is. Ez eltér a többi paneltől, amelyek stabilabbak.</w:t>
+        <w:t xml:space="preserve">Itt figyelhetők meg jelentősebb hőmérsékleti kiugrások, akár </w:t>
+      </w:r>
+      <w:r>
+        <w:t>150</w:t>
+      </w:r>
+      <w:r>
+        <w:t xml:space="preserve">-200°C körüli </w:t>
+      </w:r>
+      <w:r>
+        <w:t xml:space="preserve">lokális </w:t>
+      </w:r>
+      <w:r>
+        <w:t xml:space="preserve">csúcsok is. Ez eltér a többi paneltől, amelyek </w:t>
+      </w:r>
+      <w:r>
+        <w:t xml:space="preserve">értékei </w:t>
+      </w:r>
+      <w:r>
+        <w:t>stabilabbak.</w:t>
       </w:r>
     </w:p>
     <w:p>
@@ -5308,20 +5861,30 @@
         <w:jc w:val="left"/>
       </w:pPr>
       <w:r>
-        <w:t>Lehetséges okok: ezek a panelek valószínűleg közelebb helyezkednek el a kemence aktívabb részeihez, ahol magasabb hőmérsékletet tapasztalnak, vagy lehet, hogy ezeknek a paneleknek a hűtési rendszerében időszakos zavarok vannak.</w:t>
-      </w:r>
-    </w:p>
-    <w:p>
-      <w:pPr>
-        <w:numPr>
-          <w:ilvl w:val="1"/>
-          <w:numId w:val="16"/>
-        </w:numPr>
-        <w:spacing w:line="278" w:lineRule="auto"/>
-        <w:jc w:val="left"/>
-      </w:pPr>
-      <w:r>
-        <w:t>A kiugrások a kemence belső anyagainak hevítésével vagy a hűtőrendszer átmeneti meghibásodásával is magyarázhatók.</w:t>
+        <w:t xml:space="preserve">Lehetséges okok: </w:t>
+      </w:r>
+      <w:r>
+        <w:t>E</w:t>
+      </w:r>
+      <w:r>
+        <w:t>zeknek a paneleknek a</w:t>
+      </w:r>
+      <w:r>
+        <w:t xml:space="preserve"> mérésénél</w:t>
+      </w:r>
+      <w:r>
+        <w:t xml:space="preserve"> időszakos zavarok vannak.</w:t>
+      </w:r>
+      <w:r>
+        <w:t xml:space="preserve"> Valószínűleg a hibás adatok a szenzorok hibájából adódnak, </w:t>
+      </w:r>
+      <w:proofErr w:type="gramStart"/>
+      <w:r>
+        <w:t>főleg</w:t>
+      </w:r>
+      <w:proofErr w:type="gramEnd"/>
+      <w:r>
+        <w:t xml:space="preserve"> hogy a forráspont feletti érétkek nem reálisak.</w:t>
       </w:r>
     </w:p>
     <w:p>
@@ -5338,7 +5901,21 @@
           <w:b/>
           <w:bCs/>
         </w:rPr>
-        <w:t>Panel 3, 10, 14:</w:t>
+        <w:t xml:space="preserve">Panel </w:t>
+      </w:r>
+      <w:r>
+        <w:rPr>
+          <w:b/>
+          <w:bCs/>
+        </w:rPr>
+        <w:t>1,</w:t>
+      </w:r>
+      <w:r>
+        <w:rPr>
+          <w:b/>
+          <w:bCs/>
+        </w:rPr>
+        <w:t>3, 10, 14:</w:t>
       </w:r>
     </w:p>
     <w:p>
@@ -5364,7 +5941,13 @@
         <w:jc w:val="left"/>
       </w:pPr>
       <w:r>
-        <w:t>Az ingadozások oka lehet például a hűtőfolyadék áramlásának változása vagy a kemence hőmérsékleti ciklusai.</w:t>
+        <w:t>Az ingadozások oka lehet például a hűtőfolyadék áramlásának változása vagy a kemence hőmérsékleti ciklusai</w:t>
+      </w:r>
+      <w:r>
+        <w:t xml:space="preserve"> okozta változás, ez lehet reális adat, de meg kell nézni, hogy miből adódik az eltérés</w:t>
+      </w:r>
+      <w:r>
+        <w:t>.</w:t>
       </w:r>
     </w:p>
     <w:p>
@@ -5393,7 +5976,13 @@
         <w:t>Hűtési rendszer működése:</w:t>
       </w:r>
       <w:r>
-        <w:t xml:space="preserve"> Bizonyos panelek esetében a hőmérséklet rövid időre jelentősen megnövekszik, ami utalhat a hűtési rendszerben fellépő átmeneti problémákra. Ezek lehetnek a hűtőfolyadék áramlásának megszakadásai, eltömődések vagy szivárgások.</w:t>
+        <w:t xml:space="preserve"> Bizonyos panelek esetében a hőmérséklet rövid időre jelentősen megnövekszik</w:t>
+      </w:r>
+      <w:r>
+        <w:t>(60-70 fok körüli értékre)</w:t>
+      </w:r>
+      <w:r>
+        <w:t>, ami utalhat a hűtési rendszerben fellépő átmeneti problémákra. Ezek lehetnek a hűtőfolyadék áramlásának megszakadásai, eltömődések vagy szivárgások.</w:t>
       </w:r>
     </w:p>
     <w:p>
@@ -5459,7 +6048,15 @@
         <w:t>1.</w:t>
       </w:r>
       <w:r>
-        <w:t>Adatfeldolgozás excellel és szabadszemmel</w:t>
+        <w:t xml:space="preserve">Adatfeldolgozás </w:t>
+      </w:r>
+      <w:proofErr w:type="spellStart"/>
+      <w:r>
+        <w:t>excellel</w:t>
+      </w:r>
+      <w:proofErr w:type="spellEnd"/>
+      <w:r>
+        <w:t xml:space="preserve"> és szabadszemmel</w:t>
       </w:r>
       <w:bookmarkEnd w:id="12"/>
     </w:p>
@@ -5687,13 +6284,29 @@
         <w:ind w:firstLine="0"/>
       </w:pPr>
       <w:r>
-        <w:t xml:space="preserve">a hűtőpanelek csv egy azonos időpontban a hűtőrendszer </w:t>
+        <w:t xml:space="preserve">a hűtőpanelek </w:t>
+      </w:r>
+      <w:proofErr w:type="spellStart"/>
+      <w:r>
+        <w:t>csv</w:t>
+      </w:r>
+      <w:proofErr w:type="spellEnd"/>
+      <w:r>
+        <w:t xml:space="preserve"> egy azonos időpontban a hűtőrendszer </w:t>
       </w:r>
       <w:r>
         <w:t>különböző</w:t>
       </w:r>
       <w:r>
-        <w:t xml:space="preserve"> pontjain mért értékek, ebből kifolyólag ha </w:t>
+        <w:t xml:space="preserve"> pontjain mért értékek, ebből </w:t>
+      </w:r>
+      <w:proofErr w:type="gramStart"/>
+      <w:r>
+        <w:t>kifolyólag</w:t>
+      </w:r>
+      <w:proofErr w:type="gramEnd"/>
+      <w:r>
+        <w:t xml:space="preserve"> ha </w:t>
       </w:r>
       <w:r>
         <w:t>ugrásszerű</w:t>
@@ -5828,7 +6441,23 @@
         <w:t xml:space="preserve"> </w:t>
       </w:r>
       <w:r>
-        <w:t>A kapott adataink már a kezdetektől ilyen formát követnek, azonban az adatok szerkezetének továbbra is meg kell felelnie a normalizációs követelményeknek. A normalizációs folyamat biztosítja, hogy az adatbázisunk minimális redundanciát tartalmazzon, ezáltal hatékonyabb tárolást és adatkezelést eredményez. Ezen túlmenően segít elkerülni az anomáliákat (pl. beszúrási, törlési és módosítási anomáliák), amelyek az adatok konzisztenciáját veszélyeztethetnék.</w:t>
+        <w:t xml:space="preserve">A kapott adataink már a kezdetektől ilyen formát követnek, azonban az adatok szerkezetének továbbra is meg kell felelnie a </w:t>
+      </w:r>
+      <w:proofErr w:type="spellStart"/>
+      <w:r>
+        <w:t>normalizációs</w:t>
+      </w:r>
+      <w:proofErr w:type="spellEnd"/>
+      <w:r>
+        <w:t xml:space="preserve"> követelményeknek. A </w:t>
+      </w:r>
+      <w:proofErr w:type="spellStart"/>
+      <w:r>
+        <w:t>normalizációs</w:t>
+      </w:r>
+      <w:proofErr w:type="spellEnd"/>
+      <w:r>
+        <w:t xml:space="preserve"> folyamat biztosítja, hogy az adatbázisunk minimális redundanciát tartalmazzon, ezáltal hatékonyabb tárolást és adatkezelést eredményez. Ezen túlmenően segít elkerülni az anomáliákat (pl. beszúrási, törlési és módosítási anomáliák), amelyek az adatok konzisztenciáját veszélyeztethetnék.</w:t>
       </w:r>
     </w:p>
     <w:p>
@@ -5859,7 +6488,35 @@
         <w:rPr>
           <w:shd w:val="clear" w:color="auto" w:fill="FFFFFF"/>
         </w:rPr>
-        <w:t xml:space="preserve"> Az Entity Relationship Diagram rövidítése, más néven ERD egy diagram, amely az adatbázisban tárolt entitáshalmazok kapcsolatát jeleníti meg, segít egy jól megtervezett adatbázis létrehozásában.</w:t>
+        <w:t xml:space="preserve"> Az </w:t>
+      </w:r>
+      <w:proofErr w:type="spellStart"/>
+      <w:r>
+        <w:rPr>
+          <w:shd w:val="clear" w:color="auto" w:fill="FFFFFF"/>
+        </w:rPr>
+        <w:t>Entity</w:t>
+      </w:r>
+      <w:proofErr w:type="spellEnd"/>
+      <w:r>
+        <w:rPr>
+          <w:shd w:val="clear" w:color="auto" w:fill="FFFFFF"/>
+        </w:rPr>
+        <w:t xml:space="preserve"> </w:t>
+      </w:r>
+      <w:proofErr w:type="spellStart"/>
+      <w:r>
+        <w:rPr>
+          <w:shd w:val="clear" w:color="auto" w:fill="FFFFFF"/>
+        </w:rPr>
+        <w:t>Relationship</w:t>
+      </w:r>
+      <w:proofErr w:type="spellEnd"/>
+      <w:r>
+        <w:rPr>
+          <w:shd w:val="clear" w:color="auto" w:fill="FFFFFF"/>
+        </w:rPr>
+        <w:t xml:space="preserve"> Diagram rövidítése, más néven ERD egy diagram, amely az adatbázisban tárolt entitáshalmazok kapcsolatát jeleníti meg, segít egy jól megtervezett adatbázis létrehozásában.</w:t>
       </w:r>
       <w:r>
         <w:rPr>
@@ -5882,6 +6539,7 @@
           <w:ilvl w:val="0"/>
           <w:numId w:val="8"/>
         </w:numPr>
+        <w:ind w:left="426"/>
       </w:pPr>
       <w:r>
         <w:t>entitások</w:t>
@@ -5892,14 +6550,24 @@
       <w:r>
         <w:t xml:space="preserve"> </w:t>
       </w:r>
-      <w:r>
-        <w:t>hely,személy,objektum,esemény,fogalom valós dolog,</w:t>
+      <w:proofErr w:type="spellStart"/>
+      <w:r>
+        <w:t>hely,személy,objektum,esemény,fogalom</w:t>
+      </w:r>
+      <w:proofErr w:type="spellEnd"/>
+      <w:r>
+        <w:t xml:space="preserve"> valós dolog,</w:t>
       </w:r>
       <w:r>
         <w:t xml:space="preserve"> </w:t>
       </w:r>
-      <w:r>
-        <w:t>kell hogy legyenek attribútumai és elsődleges kulcsa</w:t>
+      <w:proofErr w:type="gramStart"/>
+      <w:r>
+        <w:t>kell</w:t>
+      </w:r>
+      <w:proofErr w:type="gramEnd"/>
+      <w:r>
+        <w:t xml:space="preserve"> hogy legyenek attribútumai és elsődleges kulcsa</w:t>
       </w:r>
     </w:p>
     <w:p>
@@ -5909,6 +6577,7 @@
           <w:ilvl w:val="0"/>
           <w:numId w:val="8"/>
         </w:numPr>
+        <w:ind w:left="426"/>
       </w:pPr>
       <w:r>
         <w:rPr>
@@ -5993,6 +6662,7 @@
           <w:ilvl w:val="0"/>
           <w:numId w:val="8"/>
         </w:numPr>
+        <w:ind w:left="426"/>
       </w:pPr>
       <w:r>
         <w:t>attribútumok</w:t>
@@ -6014,6 +6684,7 @@
           <w:ilvl w:val="0"/>
           <w:numId w:val="8"/>
         </w:numPr>
+        <w:ind w:left="426"/>
       </w:pPr>
       <w:r>
         <w:t>kapcsolatok</w:t>
@@ -6028,7 +6699,15 @@
         <w:t>attribútumokat</w:t>
       </w:r>
       <w:r>
-        <w:t>, gyakran azonosíthatjuk igékkel pl: tamás részt vesz a kémia órán</w:t>
+        <w:t xml:space="preserve">, gyakran azonosíthatjuk igékkel </w:t>
+      </w:r>
+      <w:proofErr w:type="spellStart"/>
+      <w:r>
+        <w:t>pl</w:t>
+      </w:r>
+      <w:proofErr w:type="spellEnd"/>
+      <w:r>
+        <w:t>: tamás részt vesz a kémia órán</w:t>
       </w:r>
     </w:p>
     <w:p>
@@ -6328,7 +7007,15 @@
         <w:ind w:firstLine="0"/>
       </w:pPr>
       <w:r>
-        <w:t>3.2.1 Entitás azanosítás:</w:t>
+        <w:t xml:space="preserve">3.2.1 Entitás </w:t>
+      </w:r>
+      <w:proofErr w:type="spellStart"/>
+      <w:r>
+        <w:t>azanosítás</w:t>
+      </w:r>
+      <w:proofErr w:type="spellEnd"/>
+      <w:r>
+        <w:t>:</w:t>
       </w:r>
     </w:p>
     <w:p>
@@ -6353,8 +7040,15 @@
         <w:ind w:firstLine="0"/>
       </w:pPr>
       <w:r>
-        <w:lastRenderedPageBreak/>
-        <w:t>3.2.2 Kapcsolat azonozítás:</w:t>
+        <w:t xml:space="preserve">3.2.2 Kapcsolat </w:t>
+      </w:r>
+      <w:proofErr w:type="spellStart"/>
+      <w:r>
+        <w:t>azonozítás</w:t>
+      </w:r>
+      <w:proofErr w:type="spellEnd"/>
+      <w:r>
+        <w:t>:</w:t>
       </w:r>
     </w:p>
     <w:p>
@@ -6377,7 +7071,15 @@
         <w:ind w:firstLine="0"/>
       </w:pPr>
       <w:r>
-        <w:t>3.2.3 Kardinalitás azonosítása:</w:t>
+        <w:t xml:space="preserve">3.2.3 </w:t>
+      </w:r>
+      <w:proofErr w:type="spellStart"/>
+      <w:r>
+        <w:t>Kardinalitás</w:t>
+      </w:r>
+      <w:proofErr w:type="spellEnd"/>
+      <w:r>
+        <w:t xml:space="preserve"> azonosítása:</w:t>
       </w:r>
     </w:p>
     <w:p>
@@ -6396,6 +7098,7 @@
         <w:ind w:firstLine="0"/>
       </w:pPr>
       <w:r>
+        <w:lastRenderedPageBreak/>
         <w:t>3.2.4 Attribútumok azonosítása:</w:t>
       </w:r>
     </w:p>
@@ -6547,13 +7250,17 @@
         <w:ind w:firstLine="0"/>
       </w:pPr>
       <w:r>
-        <w:t>3.2.5 ER Diagram létrhozása</w:t>
-      </w:r>
+        <w:t xml:space="preserve">3.2.5 ER Diagram </w:t>
+      </w:r>
+      <w:proofErr w:type="spellStart"/>
+      <w:r>
+        <w:t>létrhozása</w:t>
+      </w:r>
+      <w:proofErr w:type="spellEnd"/>
       <w:r>
         <w:t xml:space="preserve"> </w:t>
       </w:r>
     </w:p>
-    <w:p/>
     <w:p>
       <w:pPr>
         <w:pStyle w:val="Kpalrs"/>
@@ -6561,14 +7268,27 @@
         <w:ind w:firstLine="0"/>
         <w:jc w:val="center"/>
       </w:pPr>
-      <w:fldSimple w:instr=" SEQ ábra \* ARABIC ">
-        <w:r>
-          <w:rPr>
-            <w:noProof/>
-          </w:rPr>
-          <w:t>2</w:t>
-        </w:r>
-      </w:fldSimple>
+      <w:r>
+        <w:fldChar w:fldCharType="begin"/>
+      </w:r>
+      <w:r>
+        <w:instrText xml:space="preserve"> SEQ ábra \* ARABIC </w:instrText>
+      </w:r>
+      <w:r>
+        <w:fldChar w:fldCharType="separate"/>
+      </w:r>
+      <w:r>
+        <w:rPr>
+          <w:noProof/>
+        </w:rPr>
+        <w:t>2</w:t>
+      </w:r>
+      <w:r>
+        <w:rPr>
+          <w:noProof/>
+        </w:rPr>
+        <w:fldChar w:fldCharType="end"/>
+      </w:r>
       <w:r>
         <w:t>. ábra ER Diagram 1.verzió</w:t>
       </w:r>
@@ -6583,9 +7303,9 @@
           <w:noProof/>
         </w:rPr>
         <w:drawing>
-          <wp:inline distT="0" distB="0" distL="0" distR="0" wp14:anchorId="21922438" wp14:editId="1D3DD176">
-            <wp:extent cx="5583818" cy="4229100"/>
-            <wp:effectExtent l="0" t="0" r="0" b="0"/>
+          <wp:inline distT="0" distB="0" distL="0" distR="0" wp14:anchorId="21922438" wp14:editId="24AF6F20">
+            <wp:extent cx="4099560" cy="3104945"/>
+            <wp:effectExtent l="0" t="0" r="0" b="635"/>
             <wp:docPr id="4" name="Kép 4"/>
             <wp:cNvGraphicFramePr>
               <a:graphicFrameLocks xmlns:a="http://schemas.openxmlformats.org/drawingml/2006/main" noChangeAspect="1"/>
@@ -6606,7 +7326,7 @@
                   <pic:spPr>
                     <a:xfrm>
                       <a:off x="0" y="0"/>
-                      <a:ext cx="5640585" cy="4272094"/>
+                      <a:ext cx="4151880" cy="3144571"/>
                     </a:xfrm>
                     <a:prstGeom prst="rect">
                       <a:avLst/>
@@ -6625,14 +7345,28 @@
         <w:keepNext/>
         <w:jc w:val="center"/>
       </w:pPr>
-      <w:fldSimple w:instr=" SEQ ábra \* ARABIC ">
-        <w:r>
-          <w:rPr>
-            <w:noProof/>
-          </w:rPr>
-          <w:t>3</w:t>
-        </w:r>
-      </w:fldSimple>
+      <w:r>
+        <w:lastRenderedPageBreak/>
+        <w:fldChar w:fldCharType="begin"/>
+      </w:r>
+      <w:r>
+        <w:instrText xml:space="preserve"> SEQ ábra \* ARABIC </w:instrText>
+      </w:r>
+      <w:r>
+        <w:fldChar w:fldCharType="separate"/>
+      </w:r>
+      <w:r>
+        <w:rPr>
+          <w:noProof/>
+        </w:rPr>
+        <w:t>3</w:t>
+      </w:r>
+      <w:r>
+        <w:rPr>
+          <w:noProof/>
+        </w:rPr>
+        <w:fldChar w:fldCharType="end"/>
+      </w:r>
       <w:r>
         <w:t>. ábra ER Diagram 2.verzió</w:t>
       </w:r>
@@ -6689,7 +7423,6 @@
       </w:pPr>
       <w:bookmarkStart w:id="17" w:name="_Toc179375992"/>
       <w:r>
-        <w:lastRenderedPageBreak/>
         <w:t>4</w:t>
       </w:r>
       <w:r>
@@ -6715,138 +7448,19 @@
           <w:sz w:val="24"/>
           <w:szCs w:val="22"/>
         </w:rPr>
-        <w:t>Az első egyeztetés során megállapítottuk,hogy hibás adatokat nem szabad és nem lehet feltölteni az adatbázis kezelőrendszerbe, ezért először tisztítani fogjuk az adatokat és normalizálni.Felvetődütt gondolatok:</w:t>
-      </w:r>
-      <w:bookmarkEnd w:id="18"/>
-    </w:p>
-    <w:p>
-      <w:pPr>
-        <w:pStyle w:val="Listaszerbekezds"/>
-        <w:numPr>
-          <w:ilvl w:val="0"/>
-          <w:numId w:val="11"/>
-        </w:numPr>
-      </w:pPr>
-      <w:r>
-        <w:t xml:space="preserve">dátum és idő egybevonása a </w:t>
-      </w:r>
-      <w:r>
-        <w:t>könnyebb</w:t>
-      </w:r>
-      <w:r>
-        <w:t xml:space="preserve"> </w:t>
-      </w:r>
-      <w:r>
-        <w:t>kezelhetőségért, átláthatóságért</w:t>
-      </w:r>
-      <w:r>
-        <w:t xml:space="preserve"> </w:t>
-      </w:r>
-      <w:r>
-        <w:t>kevesebb hibalehetőség</w:t>
-      </w:r>
-      <w:r>
-        <w:t>(DATETIME mindenhol)</w:t>
-      </w:r>
-    </w:p>
-    <w:p>
-      <w:pPr>
-        <w:pStyle w:val="Listaszerbekezds"/>
-        <w:numPr>
-          <w:ilvl w:val="0"/>
-          <w:numId w:val="11"/>
-        </w:numPr>
-      </w:pPr>
-      <w:r>
-        <w:t>adagok számának kinevezése elsődleges kulccsá</w:t>
-      </w:r>
-      <w:r>
-        <w:t xml:space="preserve"> </w:t>
-      </w:r>
-      <w:r>
-        <w:t>(</w:t>
-      </w:r>
-      <w:r>
-        <w:t>id</w:t>
-      </w:r>
-      <w:r>
-        <w:t>)</w:t>
-      </w:r>
-      <w:r>
-        <w:t>, amit idegen kulcsként a hűtőpanelek tábla is megkap</w:t>
-      </w:r>
-      <w:r>
-        <w:t>(adag_id)</w:t>
-      </w:r>
-    </w:p>
-    <w:p>
-      <w:pPr>
-        <w:pStyle w:val="Listaszerbekezds"/>
-        <w:numPr>
-          <w:ilvl w:val="0"/>
-          <w:numId w:val="11"/>
-        </w:numPr>
-      </w:pPr>
-      <w:r>
-        <w:t xml:space="preserve">Hűtőpanelek file is kapjon egy azonosítót </w:t>
-      </w:r>
-      <w:r>
-        <w:t>(panel_id)</w:t>
-      </w:r>
-    </w:p>
-    <w:p>
-      <w:pPr>
-        <w:pStyle w:val="Listaszerbekezds"/>
-        <w:numPr>
-          <w:ilvl w:val="0"/>
-          <w:numId w:val="11"/>
-        </w:numPr>
-      </w:pPr>
-      <w:r>
-        <w:t xml:space="preserve">Hómérsékletek (homerseklet_id) </w:t>
-      </w:r>
-    </w:p>
-    <w:p>
-      <w:pPr>
-        <w:pStyle w:val="Listaszerbekezds"/>
-        <w:numPr>
-          <w:ilvl w:val="0"/>
-          <w:numId w:val="11"/>
-        </w:numPr>
-      </w:pPr>
-      <w:r>
-        <w:t>egy időpont többször egymás után szerepel , alig eltérő adatokkal, érdemes ezt redukálni</w:t>
-      </w:r>
-      <w:r>
-        <w:t>- nem, azmert nem egyformák, és nem tudjuk milyen a vízáramoltatás ( 100 l/sec vagy 10 l/sec így nem tudjuk megítélni mennyit változtat 0,2 fok eltérés, mekkora a súlya)</w:t>
-      </w:r>
-    </w:p>
-    <w:p>
-      <w:pPr>
-        <w:pStyle w:val="Listaszerbekezds"/>
-        <w:numPr>
-          <w:ilvl w:val="0"/>
-          <w:numId w:val="11"/>
-        </w:numPr>
-      </w:pPr>
-      <w:r>
-        <w:t xml:space="preserve">sor címek </w:t>
-      </w:r>
-      <w:r>
-        <w:t>hibás karaktereket tartalmaznak : UTF-8 encodeinggal is hibás karaktereket jelenít meg, valószínűleg más encodeingban lett elmentve (pl.:Windows-1252)</w:t>
-      </w:r>
-    </w:p>
-    <w:p>
-      <w:pPr>
-        <w:pStyle w:val="Cmsor2"/>
+        <w:t xml:space="preserve">Az első egyeztetés során </w:t>
+      </w:r>
+      <w:proofErr w:type="spellStart"/>
+      <w:r>
         <w:rPr>
           <w:rFonts w:eastAsiaTheme="minorHAnsi" w:cstheme="minorBidi"/>
           <w:b w:val="0"/>
           <w:sz w:val="24"/>
           <w:szCs w:val="22"/>
         </w:rPr>
-      </w:pPr>
-      <w:bookmarkStart w:id="19" w:name="_Toc179375994"/>
+        <w:t>megállapítottuk,hogy</w:t>
+      </w:r>
+      <w:proofErr w:type="spellEnd"/>
       <w:r>
         <w:rPr>
           <w:rFonts w:eastAsiaTheme="minorHAnsi" w:cstheme="minorBidi"/>
@@ -6854,8 +7468,9 @@
           <w:sz w:val="24"/>
           <w:szCs w:val="22"/>
         </w:rPr>
-        <w:t>pythonnal , az adatokátfutni</w:t>
-      </w:r>
+        <w:t xml:space="preserve"> hibás adatokat nem szabad és nem lehet feltölteni az adatbázis kezelőrendszerbe, ezért először tisztítani fogjuk az adatokat és </w:t>
+      </w:r>
+      <w:proofErr w:type="spellStart"/>
       <w:r>
         <w:rPr>
           <w:rFonts w:eastAsiaTheme="minorHAnsi" w:cstheme="minorBidi"/>
@@ -6863,250 +7478,450 @@
           <w:sz w:val="24"/>
           <w:szCs w:val="22"/>
         </w:rPr>
-        <w:t xml:space="preserve"> nincs -e type hiba,kimaradás..stbk az adatok és az adattípusok helyességé</w:t>
+        <w:t>normalizálni.Felvetődütt</w:t>
+      </w:r>
+      <w:proofErr w:type="spellEnd"/>
+      <w:r>
+        <w:rPr>
+          <w:rFonts w:eastAsiaTheme="minorHAnsi" w:cstheme="minorBidi"/>
+          <w:b w:val="0"/>
+          <w:sz w:val="24"/>
+          <w:szCs w:val="22"/>
+        </w:rPr>
+        <w:t xml:space="preserve"> gondolatok:</w:t>
+      </w:r>
+      <w:bookmarkEnd w:id="18"/>
+    </w:p>
+    <w:p>
+      <w:pPr>
+        <w:pStyle w:val="Listaszerbekezds"/>
+        <w:numPr>
+          <w:ilvl w:val="0"/>
+          <w:numId w:val="11"/>
+        </w:numPr>
+      </w:pPr>
+      <w:r>
+        <w:t xml:space="preserve">dátum és idő egybevonása a </w:t>
+      </w:r>
+      <w:r>
+        <w:t>könnyebb</w:t>
+      </w:r>
+      <w:r>
+        <w:t xml:space="preserve"> </w:t>
+      </w:r>
+      <w:r>
+        <w:t>kezelhetőségért, átláthatóságért</w:t>
+      </w:r>
+      <w:r>
+        <w:t xml:space="preserve"> </w:t>
+      </w:r>
+      <w:r>
+        <w:t>kevesebb hibalehetőség</w:t>
+      </w:r>
+      <w:r>
+        <w:t>(DATETIME mindenhol)</w:t>
+      </w:r>
+    </w:p>
+    <w:p>
+      <w:pPr>
+        <w:pStyle w:val="Listaszerbekezds"/>
+        <w:numPr>
+          <w:ilvl w:val="0"/>
+          <w:numId w:val="11"/>
+        </w:numPr>
+      </w:pPr>
+      <w:r>
+        <w:t>adagok számának kinevezése elsődleges kulccsá</w:t>
+      </w:r>
+      <w:r>
+        <w:t xml:space="preserve"> </w:t>
+      </w:r>
+      <w:r>
+        <w:t>(</w:t>
+      </w:r>
+      <w:proofErr w:type="spellStart"/>
+      <w:r>
+        <w:t>id</w:t>
+      </w:r>
+      <w:proofErr w:type="spellEnd"/>
+      <w:r>
+        <w:t>)</w:t>
+      </w:r>
+      <w:r>
+        <w:t>, amit idegen kulcsként a hűtőpanelek tábla is megkap</w:t>
+      </w:r>
+      <w:r>
+        <w:t>(</w:t>
+      </w:r>
+      <w:proofErr w:type="spellStart"/>
+      <w:r>
+        <w:t>adag_id</w:t>
+      </w:r>
+      <w:proofErr w:type="spellEnd"/>
+      <w:r>
+        <w:t>)</w:t>
+      </w:r>
+    </w:p>
+    <w:p>
+      <w:pPr>
+        <w:pStyle w:val="Listaszerbekezds"/>
+        <w:numPr>
+          <w:ilvl w:val="0"/>
+          <w:numId w:val="11"/>
+        </w:numPr>
+      </w:pPr>
+      <w:r>
+        <w:t xml:space="preserve">Hűtőpanelek file is kapjon egy azonosítót </w:t>
+      </w:r>
+      <w:r>
+        <w:t>(</w:t>
+      </w:r>
+      <w:proofErr w:type="spellStart"/>
+      <w:r>
+        <w:t>panel_id</w:t>
+      </w:r>
+      <w:proofErr w:type="spellEnd"/>
+      <w:r>
+        <w:t>)</w:t>
+      </w:r>
+    </w:p>
+    <w:p>
+      <w:pPr>
+        <w:pStyle w:val="Listaszerbekezds"/>
+        <w:numPr>
+          <w:ilvl w:val="0"/>
+          <w:numId w:val="11"/>
+        </w:numPr>
+      </w:pPr>
+      <w:r>
+        <w:t>Hómérsékletek (</w:t>
+      </w:r>
+      <w:proofErr w:type="spellStart"/>
+      <w:r>
+        <w:t>homerseklet_id</w:t>
+      </w:r>
+      <w:proofErr w:type="spellEnd"/>
+      <w:r>
+        <w:t xml:space="preserve">) </w:t>
+      </w:r>
+    </w:p>
+    <w:p>
+      <w:pPr>
+        <w:pStyle w:val="Listaszerbekezds"/>
+        <w:numPr>
+          <w:ilvl w:val="0"/>
+          <w:numId w:val="11"/>
+        </w:numPr>
+      </w:pPr>
+      <w:r>
+        <w:t>egy időpont többször egymás után szerepel , alig eltérő adatokkal, érdemes ezt redukálni</w:t>
+      </w:r>
+      <w:r>
+        <w:t>- nem, azmert nem egyformák, és nem tudjuk milyen a vízáramoltatás ( 100 l/sec vagy 10 l/sec így nem tudjuk megítélni mennyit változtat 0,2 fok eltérés, mekkora a súlya)</w:t>
+      </w:r>
+    </w:p>
+    <w:p>
+      <w:pPr>
+        <w:pStyle w:val="Listaszerbekezds"/>
+        <w:numPr>
+          <w:ilvl w:val="0"/>
+          <w:numId w:val="11"/>
+        </w:numPr>
+      </w:pPr>
+      <w:r>
+        <w:lastRenderedPageBreak/>
+        <w:t xml:space="preserve">sor címek </w:t>
+      </w:r>
+      <w:r>
+        <w:t xml:space="preserve">hibás karaktereket tartalmaznak : UTF-8 </w:t>
+      </w:r>
+      <w:proofErr w:type="spellStart"/>
+      <w:r>
+        <w:t>encodeinggal</w:t>
+      </w:r>
+      <w:proofErr w:type="spellEnd"/>
+      <w:r>
+        <w:t xml:space="preserve"> is hibás karaktereket jelenít meg, valószínűleg más </w:t>
+      </w:r>
+      <w:proofErr w:type="spellStart"/>
+      <w:r>
+        <w:t>encodeingban</w:t>
+      </w:r>
+      <w:proofErr w:type="spellEnd"/>
+      <w:r>
+        <w:t xml:space="preserve"> lett elmentve (pl.:Windows-1252)</w:t>
+      </w:r>
+    </w:p>
+    <w:p>
+      <w:pPr>
+        <w:pStyle w:val="Cmsor2"/>
+      </w:pPr>
+      <w:bookmarkStart w:id="19" w:name="_Toc179375995"/>
+      <w:r>
+        <w:t>5.Adatbázis létrehozása</w:t>
       </w:r>
       <w:bookmarkEnd w:id="19"/>
     </w:p>
     <w:p>
+      <w:r>
+        <w:t>metódus indoklása</w:t>
+      </w:r>
+    </w:p>
+    <w:p/>
+    <w:p>
       <w:pPr>
         <w:pStyle w:val="Cmsor2"/>
       </w:pPr>
-      <w:bookmarkStart w:id="20" w:name="_Toc179375995"/>
-      <w:r>
-        <w:t>5.Adatbázis létrehozása</w:t>
+      <w:bookmarkStart w:id="20" w:name="_Toc179375996"/>
+      <w:r>
+        <w:t>6</w:t>
+      </w:r>
+      <w:r>
+        <w:t>.Adatbázis létrehozása</w:t>
       </w:r>
       <w:bookmarkEnd w:id="20"/>
     </w:p>
     <w:p>
       <w:r>
-        <w:t>metódus indoklása</w:t>
-      </w:r>
-    </w:p>
-    <w:p/>
+        <w:t>6.1</w:t>
+      </w:r>
+      <w:r>
+        <w:t xml:space="preserve"> </w:t>
+      </w:r>
+      <w:r>
+        <w:t xml:space="preserve">DCL és TCL: </w:t>
+      </w:r>
+      <w:proofErr w:type="spellStart"/>
+      <w:r>
+        <w:t>SQLite</w:t>
+      </w:r>
+      <w:proofErr w:type="spellEnd"/>
+      <w:r>
+        <w:t>-n belül nincs jogosultságkezelés. a. Írják le, hogy melyik résztvevőnek milyen jogosultságra lett volna szüksége, a munkájához.</w:t>
+      </w:r>
+    </w:p>
+    <w:p>
+      <w:r>
+        <w:t>6.2</w:t>
+      </w:r>
+      <w:r>
+        <w:t xml:space="preserve"> </w:t>
+      </w:r>
+      <w:proofErr w:type="spellStart"/>
+      <w:r>
+        <w:t>b.</w:t>
+      </w:r>
+      <w:proofErr w:type="spellEnd"/>
+      <w:r>
+        <w:t xml:space="preserve"> Vizsgálják meg, hogy van-e, és ha van, akkor milyen esetben tranzakciókezelésre.</w:t>
+      </w:r>
+    </w:p>
+    <w:p>
+      <w:r>
+        <w:t>6.3 1 tranzakciót tegyenek bele akkor is, ha nem feltétlen szükséges csak a példa kedvéért.</w:t>
+      </w:r>
+    </w:p>
     <w:p>
       <w:pPr>
         <w:pStyle w:val="Cmsor2"/>
       </w:pPr>
-      <w:bookmarkStart w:id="21" w:name="_Toc179375996"/>
+      <w:bookmarkStart w:id="21" w:name="_Toc179375997"/>
+      <w:r>
+        <w:t>7</w:t>
+      </w:r>
+      <w:r>
+        <w:t>.</w:t>
+      </w:r>
+      <w:r>
+        <w:t>Lekérdezések</w:t>
+      </w:r>
+      <w:bookmarkEnd w:id="21"/>
+      <w:r>
+        <w:t xml:space="preserve"> </w:t>
+      </w:r>
+    </w:p>
+    <w:p>
+      <w:r>
+        <w:t xml:space="preserve">7.1 Végezzenek el lekérdezéseket, melyek összecsatolnak táblákat (JOIN). </w:t>
+      </w:r>
+    </w:p>
+    <w:p>
+      <w:r>
+        <w:t xml:space="preserve">7.2. Használjanak </w:t>
+      </w:r>
+      <w:proofErr w:type="spellStart"/>
+      <w:r>
+        <w:t>aggregációs</w:t>
+      </w:r>
+      <w:proofErr w:type="spellEnd"/>
+      <w:r>
+        <w:t xml:space="preserve"> függvényeket. </w:t>
+      </w:r>
+    </w:p>
+    <w:p>
+      <w:r>
+        <w:t>7.3. Írják le, hogy miért végezték el ezeket a műveleteket, és milyen következtetésekre jutottak.</w:t>
+      </w:r>
+    </w:p>
+    <w:p>
+      <w:pPr>
+        <w:pStyle w:val="Cmsor2"/>
+      </w:pPr>
+      <w:bookmarkStart w:id="22" w:name="_Toc179375998"/>
+      <w:r>
+        <w:t>8.</w:t>
+      </w:r>
+      <w:r>
+        <w:t xml:space="preserve"> </w:t>
+      </w:r>
+      <w:proofErr w:type="spellStart"/>
+      <w:r>
+        <w:t>Allekérdezések</w:t>
+      </w:r>
+      <w:proofErr w:type="spellEnd"/>
+      <w:r>
+        <w:t>, UNION</w:t>
+      </w:r>
+      <w:bookmarkEnd w:id="22"/>
+      <w:r>
+        <w:t xml:space="preserve"> </w:t>
+      </w:r>
+    </w:p>
+    <w:p>
+      <w:r>
+        <w:t xml:space="preserve">8.1 Szükség esetén készítsenek egymásba ágyazott lekérdezéseket </w:t>
+      </w:r>
+    </w:p>
+    <w:p>
+      <w:r>
+        <w:t xml:space="preserve">8.2 A részeredményeiket INSERT és SELECT segítségével tegyék ki külön táblákba </w:t>
+      </w:r>
+    </w:p>
+    <w:p>
       <w:r>
         <w:lastRenderedPageBreak/>
-        <w:t>6</w:t>
-      </w:r>
-      <w:r>
-        <w:t>.Adatbázis létrehozása</w:t>
-      </w:r>
-      <w:bookmarkEnd w:id="21"/>
-    </w:p>
-    <w:p>
-      <w:r>
-        <w:t>6.1</w:t>
+        <w:t>8.3. Vizsgálják meg, hogy mit lehetne kimutatni, vagy ellenőrizni az UNION utasításokkal</w:t>
+      </w:r>
+    </w:p>
+    <w:p>
+      <w:pPr>
+        <w:pStyle w:val="Cmsor2"/>
+      </w:pPr>
+      <w:bookmarkStart w:id="23" w:name="_Toc179375999"/>
+      <w:r>
+        <w:t>9.</w:t>
       </w:r>
       <w:r>
         <w:t xml:space="preserve"> </w:t>
       </w:r>
       <w:r>
-        <w:t>DCL és TCL: SQLite-n belül nincs jogosultságkezelés. a. Írják le, hogy melyik résztvevőnek milyen jogosultságra lett volna szüksége, a munkájához.</w:t>
-      </w:r>
-    </w:p>
-    <w:p>
-      <w:r>
-        <w:t>6.2</w:t>
+        <w:t>Teljesítmény optimalizálás</w:t>
+      </w:r>
+      <w:bookmarkEnd w:id="23"/>
+    </w:p>
+    <w:p>
+      <w:r>
+        <w:t xml:space="preserve">9.1  Melyik mezőre milyen kulcsot, indexet alkalmaznának, és miért? </w:t>
+      </w:r>
+    </w:p>
+    <w:p>
+      <w:r>
+        <w:t>9.2 . Milyen módszert javasolnának az adatműveletek gyorsítására, ha megkapnának 10 évnyi adatot és azt kellene feldolgozni?</w:t>
+      </w:r>
+    </w:p>
+    <w:p>
+      <w:pPr>
+        <w:pStyle w:val="Cmsor2"/>
+      </w:pPr>
+      <w:bookmarkStart w:id="24" w:name="_Toc179376000"/>
+      <w:r>
+        <w:t>10.</w:t>
       </w:r>
       <w:r>
         <w:t xml:space="preserve"> </w:t>
       </w:r>
       <w:r>
-        <w:t>b. Vizsgálják meg, hogy van-e, és ha van, akkor milyen esetben tranzakciókezelésre.</w:t>
-      </w:r>
-    </w:p>
-    <w:p>
-      <w:r>
-        <w:t>6.3 1 tranzakciót tegyenek bele akkor is, ha nem feltétlen szükséges csak a példa kedvéért.</w:t>
+        <w:t>Adattisztítás. Az adatok hibával terheltek</w:t>
+      </w:r>
+      <w:bookmarkEnd w:id="24"/>
+      <w:r>
+        <w:t xml:space="preserve"> </w:t>
+      </w:r>
+    </w:p>
+    <w:p>
+      <w:r>
+        <w:t xml:space="preserve">10.1 Milyen módszerrel, illetve logika alapján kerestek, szűrtek hibás adatokat? </w:t>
+      </w:r>
+    </w:p>
+    <w:p>
+      <w:r>
+        <w:t xml:space="preserve">10.2. Milyen módszerrel kezelték azokat? </w:t>
       </w:r>
     </w:p>
     <w:p>
       <w:pPr>
         <w:pStyle w:val="Cmsor2"/>
       </w:pPr>
-      <w:bookmarkStart w:id="22" w:name="_Toc179375997"/>
-      <w:r>
-        <w:t>7</w:t>
-      </w:r>
-      <w:r>
-        <w:t>.</w:t>
-      </w:r>
-      <w:r>
-        <w:t>Lekérdezések</w:t>
-      </w:r>
-      <w:bookmarkEnd w:id="22"/>
+      <w:bookmarkStart w:id="25" w:name="_Toc179376001"/>
+      <w:r>
+        <w:t>11.</w:t>
+      </w:r>
       <w:r>
         <w:t xml:space="preserve"> </w:t>
       </w:r>
-    </w:p>
-    <w:p>
-      <w:r>
-        <w:t xml:space="preserve">7.1 Végezzenek el lekérdezéseket, melyek összecsatolnak táblákat (JOIN). </w:t>
-      </w:r>
-    </w:p>
-    <w:p>
-      <w:r>
-        <w:t xml:space="preserve">7.2. Használjanak aggregációs függvényeket. </w:t>
-      </w:r>
-    </w:p>
-    <w:p>
-      <w:r>
-        <w:t>7.3. Írják le, hogy miért végezték el ezeket a műveleteket, és milyen következtetésekre jutottak.</w:t>
+      <w:r>
+        <w:t>Milyen tudásuk alapján tudták azonosítani a hibákat?</w:t>
+      </w:r>
+      <w:bookmarkEnd w:id="25"/>
+      <w:r>
+        <w:t xml:space="preserve"> </w:t>
+      </w:r>
+    </w:p>
+    <w:p>
+      <w:r>
+        <w:t xml:space="preserve">11.1 Mi alapján tekintették a hibás adatokat hibás adatnak? pl. Fizika órán tanulták, otthon tapasztalták, valamilyen logika alapján stb. </w:t>
+      </w:r>
+      <w:proofErr w:type="spellStart"/>
+      <w:r>
+        <w:t>b.</w:t>
+      </w:r>
+      <w:proofErr w:type="spellEnd"/>
+    </w:p>
+    <w:p>
+      <w:r>
+        <w:t>11.2 Adatbevitelhez milyen érvényesítési szabályokat, milyen kényszereket javasolnának</w:t>
       </w:r>
     </w:p>
     <w:p>
       <w:pPr>
         <w:pStyle w:val="Cmsor2"/>
       </w:pPr>
-      <w:bookmarkStart w:id="23" w:name="_Toc179375998"/>
-      <w:r>
-        <w:t>8.</w:t>
+      <w:bookmarkStart w:id="26" w:name="_Toc179376002"/>
+      <w:r>
+        <w:t>12.</w:t>
       </w:r>
       <w:r>
         <w:t xml:space="preserve"> </w:t>
       </w:r>
       <w:r>
-        <w:t>Allekérdezések, UNION</w:t>
-      </w:r>
-      <w:bookmarkEnd w:id="23"/>
-      <w:r>
-        <w:t xml:space="preserve"> </w:t>
-      </w:r>
-    </w:p>
-    <w:p>
-      <w:r>
-        <w:t xml:space="preserve">8.1 Szükség esetén készítsenek egymásba ágyazott lekérdezéseket </w:t>
-      </w:r>
-    </w:p>
-    <w:p>
-      <w:r>
-        <w:t xml:space="preserve">8.2 A részeredményeiket INSERT és SELECT segítségével tegyék ki külön táblákba </w:t>
-      </w:r>
-    </w:p>
-    <w:p>
-      <w:r>
-        <w:t>8.3. Vizsgálják meg, hogy mit lehetne kimutatni, vagy ellenőrizni az UNION utasításokkal</w:t>
+        <w:t>Az adatok egy ipari adatgyűjtő program írja az adatbázisba.</w:t>
+      </w:r>
+      <w:bookmarkEnd w:id="26"/>
+    </w:p>
+    <w:p>
+      <w:r>
+        <w:t xml:space="preserve"> Az adatok rögzítése és feldolgozása során milyen szerepköröket hoznának létre, és azokat milyen jogosultsággal látnák el?</w:t>
       </w:r>
     </w:p>
     <w:p>
       <w:pPr>
         <w:pStyle w:val="Cmsor2"/>
       </w:pPr>
-      <w:bookmarkStart w:id="24" w:name="_Toc179375999"/>
-      <w:r>
-        <w:t>9.</w:t>
-      </w:r>
-      <w:r>
-        <w:t xml:space="preserve"> </w:t>
-      </w:r>
-      <w:r>
-        <w:t>Teljesítmény optimalizálás</w:t>
-      </w:r>
-      <w:bookmarkEnd w:id="24"/>
-    </w:p>
-    <w:p>
-      <w:r>
-        <w:t xml:space="preserve">9.1  Melyik mezőre milyen kulcsot, indexet alkalmaznának, és miért? </w:t>
-      </w:r>
-    </w:p>
-    <w:p>
-      <w:r>
-        <w:t>9.2 . Milyen módszert javasolnának az adatműveletek gyorsítására, ha megkapnának 10 évnyi adatot és azt kellene feldolgozni?</w:t>
-      </w:r>
-    </w:p>
-    <w:p>
-      <w:pPr>
-        <w:pStyle w:val="Cmsor2"/>
-      </w:pPr>
-      <w:bookmarkStart w:id="25" w:name="_Toc179376000"/>
-      <w:r>
-        <w:lastRenderedPageBreak/>
-        <w:t>10.</w:t>
-      </w:r>
-      <w:r>
-        <w:t xml:space="preserve"> </w:t>
-      </w:r>
-      <w:r>
-        <w:t>Adattisztítás. Az adatok hibával terheltek</w:t>
-      </w:r>
-      <w:bookmarkEnd w:id="25"/>
-      <w:r>
-        <w:t xml:space="preserve"> </w:t>
-      </w:r>
-    </w:p>
-    <w:p>
-      <w:r>
-        <w:t xml:space="preserve">10.1 Milyen módszerrel, illetve logika alapján kerestek, szűrtek hibás adatokat? </w:t>
-      </w:r>
-    </w:p>
-    <w:p>
-      <w:r>
-        <w:t xml:space="preserve">10.2. Milyen módszerrel kezelték azokat? </w:t>
-      </w:r>
-    </w:p>
-    <w:p>
-      <w:pPr>
-        <w:pStyle w:val="Cmsor2"/>
-      </w:pPr>
-      <w:bookmarkStart w:id="26" w:name="_Toc179376001"/>
-      <w:r>
-        <w:t>11.</w:t>
-      </w:r>
-      <w:r>
-        <w:t xml:space="preserve"> </w:t>
-      </w:r>
-      <w:r>
-        <w:t>Milyen tudásuk alapján tudták azonosítani a hibákat?</w:t>
-      </w:r>
-      <w:bookmarkEnd w:id="26"/>
-      <w:r>
-        <w:t xml:space="preserve"> </w:t>
-      </w:r>
-    </w:p>
-    <w:p>
-      <w:r>
-        <w:t>11.1 Mi alapján tekintették a hibás adatokat hibás adatnak? pl. Fizika órán tanulták, otthon tapasztalták, valamilyen logika alapján stb. b.</w:t>
-      </w:r>
-    </w:p>
-    <w:p>
-      <w:r>
-        <w:t>11.2 Adatbevitelhez milyen érvényesítési szabályokat, milyen kényszereket javasolnának</w:t>
-      </w:r>
-    </w:p>
-    <w:p>
-      <w:pPr>
-        <w:pStyle w:val="Cmsor2"/>
-      </w:pPr>
-      <w:bookmarkStart w:id="27" w:name="_Toc179376002"/>
-      <w:r>
-        <w:t>12.</w:t>
-      </w:r>
-      <w:r>
-        <w:t xml:space="preserve"> </w:t>
-      </w:r>
-      <w:r>
-        <w:t>Az adatok egy ipari adatgyűjtő program írja az adatbázisba.</w:t>
+      <w:bookmarkStart w:id="27" w:name="_Toc179376003"/>
+      <w:r>
+        <w:t>13. Biztonsági mentésre milyen stratégiát választanának?</w:t>
       </w:r>
       <w:bookmarkEnd w:id="27"/>
-    </w:p>
-    <w:p>
-      <w:r>
-        <w:t xml:space="preserve"> Az adatok rögzítése és feldolgozása során milyen szerepköröket hoznának létre, és azokat milyen jogosultsággal látnák el?</w:t>
-      </w:r>
-    </w:p>
-    <w:p>
-      <w:pPr>
-        <w:pStyle w:val="Cmsor2"/>
-      </w:pPr>
-      <w:bookmarkStart w:id="28" w:name="_Toc179376003"/>
-      <w:r>
-        <w:t>13. Biztonsági mentésre milyen stratégiát választanának?</w:t>
-      </w:r>
-      <w:bookmarkEnd w:id="28"/>
     </w:p>
     <w:p>
       <w:pPr>
@@ -7135,32 +7950,34 @@
       <w:pPr>
         <w:pStyle w:val="Cmsor1"/>
       </w:pPr>
-      <w:bookmarkStart w:id="29" w:name="_Toc179376004"/>
+      <w:bookmarkStart w:id="28" w:name="_Toc179376004"/>
+      <w:proofErr w:type="spellStart"/>
       <w:r>
         <w:lastRenderedPageBreak/>
         <w:t>III.Összegzés</w:t>
       </w:r>
+      <w:bookmarkEnd w:id="28"/>
+      <w:proofErr w:type="spellEnd"/>
+    </w:p>
+    <w:p>
+      <w:pPr>
+        <w:pStyle w:val="Cmsor2"/>
+      </w:pPr>
+      <w:bookmarkStart w:id="29" w:name="_Toc179376005"/>
+      <w:r>
+        <w:t>1.Alfejezet Címsor 2 és 3</w:t>
+      </w:r>
       <w:bookmarkEnd w:id="29"/>
     </w:p>
     <w:p>
       <w:pPr>
-        <w:pStyle w:val="Cmsor2"/>
-      </w:pPr>
-      <w:bookmarkStart w:id="30" w:name="_Toc179376005"/>
-      <w:r>
-        <w:t>1.Alfejezet Címsor 2 és 3</w:t>
+        <w:pStyle w:val="Cmsor1"/>
+      </w:pPr>
+      <w:bookmarkStart w:id="30" w:name="_Toc179376006"/>
+      <w:r>
+        <w:t>Mellékletek</w:t>
       </w:r>
       <w:bookmarkEnd w:id="30"/>
-    </w:p>
-    <w:p>
-      <w:pPr>
-        <w:pStyle w:val="Cmsor1"/>
-      </w:pPr>
-      <w:bookmarkStart w:id="31" w:name="_Toc179376006"/>
-      <w:r>
-        <w:t>Mellékletek</w:t>
-      </w:r>
-      <w:bookmarkEnd w:id="31"/>
     </w:p>
     <w:sectPr>
       <w:footerReference w:type="default" r:id="rId16"/>
@@ -7176,7 +7993,7 @@
 </file>
 
 <file path=word/endnotes.xml><?xml version="1.0" encoding="utf-8"?>
-<w:endnotes xmlns:wpc="http://schemas.microsoft.com/office/word/2010/wordprocessingCanvas" xmlns:cx="http://schemas.microsoft.com/office/drawing/2014/chartex" xmlns:cx1="http://schemas.microsoft.com/office/drawing/2015/9/8/chartex" xmlns:cx2="http://schemas.microsoft.com/office/drawing/2015/10/21/chartex" xmlns:cx3="http://schemas.microsoft.com/office/drawing/2016/5/9/chartex" xmlns:cx4="http://schemas.microsoft.com/office/drawing/2016/5/10/chartex" xmlns:cx5="http://schemas.microsoft.com/office/drawing/2016/5/11/chartex" xmlns:cx6="http://schemas.microsoft.com/office/drawing/2016/5/12/chartex" xmlns:cx7="http://schemas.microsoft.com/office/drawing/2016/5/13/chartex" xmlns:cx8="http://schemas.microsoft.com/office/drawing/2016/5/14/chartex" xmlns:mc="http://schemas.openxmlformats.org/markup-compatibility/2006" xmlns:aink="http://schemas.microsoft.com/office/drawing/2016/ink" xmlns:am3d="http://schemas.microsoft.com/office/drawing/2017/model3d" xmlns:o="urn:schemas-microsoft-com:office:office" xmlns:oel="http://schemas.microsoft.com/office/2019/extlst" xmlns:r="http://schemas.openxmlformats.org/officeDocument/2006/relationships" xmlns:m="http://schemas.openxmlformats.org/officeDocument/2006/math" xmlns:v="urn:schemas-microsoft-com:vml" xmlns:wp14="http://schemas.microsoft.com/office/word/2010/wordprocessingDrawing" xmlns:wp="http://schemas.openxmlformats.org/drawingml/2006/wordprocessingDrawing" xmlns:w10="urn:schemas-microsoft-com:office:word" xmlns:w="http://schemas.openxmlformats.org/wordprocessingml/2006/main" xmlns:w14="http://schemas.microsoft.com/office/word/2010/wordml" xmlns:w15="http://schemas.microsoft.com/office/word/2012/wordml" xmlns:w16cex="http://schemas.microsoft.com/office/word/2018/wordml/cex" xmlns:w16cid="http://schemas.microsoft.com/office/word/2016/wordml/cid" xmlns:w16="http://schemas.microsoft.com/office/word/2018/wordml" xmlns:w16du="http://schemas.microsoft.com/office/word/2023/wordml/word16du" xmlns:w16sdtdh="http://schemas.microsoft.com/office/word/2020/wordml/sdtdatahash" xmlns:w16se="http://schemas.microsoft.com/office/word/2015/wordml/symex" xmlns:wpg="http://schemas.microsoft.com/office/word/2010/wordprocessingGroup" xmlns:wpi="http://schemas.microsoft.com/office/word/2010/wordprocessingInk" xmlns:wne="http://schemas.microsoft.com/office/word/2006/wordml" xmlns:wps="http://schemas.microsoft.com/office/word/2010/wordprocessingShape" mc:Ignorable="w14 w15 w16se w16cid w16 w16cex w16sdtdh w16du wp14">
+<w:endnotes xmlns:wpc="http://schemas.microsoft.com/office/word/2010/wordprocessingCanvas" xmlns:cx="http://schemas.microsoft.com/office/drawing/2014/chartex" xmlns:cx1="http://schemas.microsoft.com/office/drawing/2015/9/8/chartex" xmlns:cx2="http://schemas.microsoft.com/office/drawing/2015/10/21/chartex" xmlns:cx3="http://schemas.microsoft.com/office/drawing/2016/5/9/chartex" xmlns:cx4="http://schemas.microsoft.com/office/drawing/2016/5/10/chartex" xmlns:cx5="http://schemas.microsoft.com/office/drawing/2016/5/11/chartex" xmlns:cx6="http://schemas.microsoft.com/office/drawing/2016/5/12/chartex" xmlns:cx7="http://schemas.microsoft.com/office/drawing/2016/5/13/chartex" xmlns:cx8="http://schemas.microsoft.com/office/drawing/2016/5/14/chartex" xmlns:mc="http://schemas.openxmlformats.org/markup-compatibility/2006" xmlns:aink="http://schemas.microsoft.com/office/drawing/2016/ink" xmlns:am3d="http://schemas.microsoft.com/office/drawing/2017/model3d" xmlns:o="urn:schemas-microsoft-com:office:office" xmlns:r="http://schemas.openxmlformats.org/officeDocument/2006/relationships" xmlns:m="http://schemas.openxmlformats.org/officeDocument/2006/math" xmlns:v="urn:schemas-microsoft-com:vml" xmlns:wp14="http://schemas.microsoft.com/office/word/2010/wordprocessingDrawing" xmlns:wp="http://schemas.openxmlformats.org/drawingml/2006/wordprocessingDrawing" xmlns:w10="urn:schemas-microsoft-com:office:word" xmlns:w="http://schemas.openxmlformats.org/wordprocessingml/2006/main" xmlns:w14="http://schemas.microsoft.com/office/word/2010/wordml" xmlns:w15="http://schemas.microsoft.com/office/word/2012/wordml" xmlns:w16cex="http://schemas.microsoft.com/office/word/2018/wordml/cex" xmlns:w16cid="http://schemas.microsoft.com/office/word/2016/wordml/cid" xmlns:w16="http://schemas.microsoft.com/office/word/2018/wordml" xmlns:w16sdtdh="http://schemas.microsoft.com/office/word/2020/wordml/sdtdatahash" xmlns:w16se="http://schemas.microsoft.com/office/word/2015/wordml/symex" xmlns:wpg="http://schemas.microsoft.com/office/word/2010/wordprocessingGroup" xmlns:wpi="http://schemas.microsoft.com/office/word/2010/wordprocessingInk" xmlns:wne="http://schemas.microsoft.com/office/word/2006/wordml" xmlns:wps="http://schemas.microsoft.com/office/word/2010/wordprocessingShape" mc:Ignorable="w14 w15 w16se w16cid w16 w16cex w16sdtdh wp14">
   <w:endnote w:type="separator" w:id="-1">
     <w:p>
       <w:pPr>
@@ -7201,7 +8018,7 @@
 </file>
 
 <file path=word/footer1.xml><?xml version="1.0" encoding="utf-8"?>
-<w:ftr xmlns:wpc="http://schemas.microsoft.com/office/word/2010/wordprocessingCanvas" xmlns:cx="http://schemas.microsoft.com/office/drawing/2014/chartex" xmlns:cx1="http://schemas.microsoft.com/office/drawing/2015/9/8/chartex" xmlns:cx2="http://schemas.microsoft.com/office/drawing/2015/10/21/chartex" xmlns:cx3="http://schemas.microsoft.com/office/drawing/2016/5/9/chartex" xmlns:cx4="http://schemas.microsoft.com/office/drawing/2016/5/10/chartex" xmlns:cx5="http://schemas.microsoft.com/office/drawing/2016/5/11/chartex" xmlns:cx6="http://schemas.microsoft.com/office/drawing/2016/5/12/chartex" xmlns:cx7="http://schemas.microsoft.com/office/drawing/2016/5/13/chartex" xmlns:cx8="http://schemas.microsoft.com/office/drawing/2016/5/14/chartex" xmlns:mc="http://schemas.openxmlformats.org/markup-compatibility/2006" xmlns:aink="http://schemas.microsoft.com/office/drawing/2016/ink" xmlns:am3d="http://schemas.microsoft.com/office/drawing/2017/model3d" xmlns:o="urn:schemas-microsoft-com:office:office" xmlns:oel="http://schemas.microsoft.com/office/2019/extlst" xmlns:r="http://schemas.openxmlformats.org/officeDocument/2006/relationships" xmlns:m="http://schemas.openxmlformats.org/officeDocument/2006/math" xmlns:v="urn:schemas-microsoft-com:vml" xmlns:wp14="http://schemas.microsoft.com/office/word/2010/wordprocessingDrawing" xmlns:wp="http://schemas.openxmlformats.org/drawingml/2006/wordprocessingDrawing" xmlns:w10="urn:schemas-microsoft-com:office:word" xmlns:w="http://schemas.openxmlformats.org/wordprocessingml/2006/main" xmlns:w14="http://schemas.microsoft.com/office/word/2010/wordml" xmlns:w15="http://schemas.microsoft.com/office/word/2012/wordml" xmlns:w16cex="http://schemas.microsoft.com/office/word/2018/wordml/cex" xmlns:w16cid="http://schemas.microsoft.com/office/word/2016/wordml/cid" xmlns:w16="http://schemas.microsoft.com/office/word/2018/wordml" xmlns:w16du="http://schemas.microsoft.com/office/word/2023/wordml/word16du" xmlns:w16sdtdh="http://schemas.microsoft.com/office/word/2020/wordml/sdtdatahash" xmlns:w16se="http://schemas.microsoft.com/office/word/2015/wordml/symex" xmlns:wpg="http://schemas.microsoft.com/office/word/2010/wordprocessingGroup" xmlns:wpi="http://schemas.microsoft.com/office/word/2010/wordprocessingInk" xmlns:wne="http://schemas.microsoft.com/office/word/2006/wordml" xmlns:wps="http://schemas.microsoft.com/office/word/2010/wordprocessingShape" mc:Ignorable="w14 w15 w16se w16cid w16 w16cex w16sdtdh w16du wp14">
+<w:ftr xmlns:wpc="http://schemas.microsoft.com/office/word/2010/wordprocessingCanvas" xmlns:cx="http://schemas.microsoft.com/office/drawing/2014/chartex" xmlns:cx1="http://schemas.microsoft.com/office/drawing/2015/9/8/chartex" xmlns:cx2="http://schemas.microsoft.com/office/drawing/2015/10/21/chartex" xmlns:cx3="http://schemas.microsoft.com/office/drawing/2016/5/9/chartex" xmlns:cx4="http://schemas.microsoft.com/office/drawing/2016/5/10/chartex" xmlns:cx5="http://schemas.microsoft.com/office/drawing/2016/5/11/chartex" xmlns:cx6="http://schemas.microsoft.com/office/drawing/2016/5/12/chartex" xmlns:cx7="http://schemas.microsoft.com/office/drawing/2016/5/13/chartex" xmlns:cx8="http://schemas.microsoft.com/office/drawing/2016/5/14/chartex" xmlns:mc="http://schemas.openxmlformats.org/markup-compatibility/2006" xmlns:aink="http://schemas.microsoft.com/office/drawing/2016/ink" xmlns:am3d="http://schemas.microsoft.com/office/drawing/2017/model3d" xmlns:o="urn:schemas-microsoft-com:office:office" xmlns:r="http://schemas.openxmlformats.org/officeDocument/2006/relationships" xmlns:m="http://schemas.openxmlformats.org/officeDocument/2006/math" xmlns:v="urn:schemas-microsoft-com:vml" xmlns:wp14="http://schemas.microsoft.com/office/word/2010/wordprocessingDrawing" xmlns:wp="http://schemas.openxmlformats.org/drawingml/2006/wordprocessingDrawing" xmlns:w10="urn:schemas-microsoft-com:office:word" xmlns:w="http://schemas.openxmlformats.org/wordprocessingml/2006/main" xmlns:w14="http://schemas.microsoft.com/office/word/2010/wordml" xmlns:w15="http://schemas.microsoft.com/office/word/2012/wordml" xmlns:w16cex="http://schemas.microsoft.com/office/word/2018/wordml/cex" xmlns:w16cid="http://schemas.microsoft.com/office/word/2016/wordml/cid" xmlns:w16="http://schemas.microsoft.com/office/word/2018/wordml" xmlns:w16sdtdh="http://schemas.microsoft.com/office/word/2020/wordml/sdtdatahash" xmlns:w16se="http://schemas.microsoft.com/office/word/2015/wordml/symex" xmlns:wpg="http://schemas.microsoft.com/office/word/2010/wordprocessingGroup" xmlns:wpi="http://schemas.microsoft.com/office/word/2010/wordprocessingInk" xmlns:wne="http://schemas.microsoft.com/office/word/2006/wordml" xmlns:wps="http://schemas.microsoft.com/office/word/2010/wordprocessingShape" mc:Ignorable="w14 w15 w16se w16cid w16 w16cex w16sdtdh wp14">
   <w:sdt>
     <w:sdtPr>
       <w:id w:val="-338777579"/>
@@ -7210,6 +8027,7 @@
         <w:docPartUnique/>
       </w:docPartObj>
     </w:sdtPr>
+    <w:sdtEndPr/>
     <w:sdtContent>
       <w:p>
         <w:pPr>
@@ -7238,7 +8056,7 @@
 </file>
 
 <file path=word/footnotes.xml><?xml version="1.0" encoding="utf-8"?>
-<w:footnotes xmlns:wpc="http://schemas.microsoft.com/office/word/2010/wordprocessingCanvas" xmlns:cx="http://schemas.microsoft.com/office/drawing/2014/chartex" xmlns:cx1="http://schemas.microsoft.com/office/drawing/2015/9/8/chartex" xmlns:cx2="http://schemas.microsoft.com/office/drawing/2015/10/21/chartex" xmlns:cx3="http://schemas.microsoft.com/office/drawing/2016/5/9/chartex" xmlns:cx4="http://schemas.microsoft.com/office/drawing/2016/5/10/chartex" xmlns:cx5="http://schemas.microsoft.com/office/drawing/2016/5/11/chartex" xmlns:cx6="http://schemas.microsoft.com/office/drawing/2016/5/12/chartex" xmlns:cx7="http://schemas.microsoft.com/office/drawing/2016/5/13/chartex" xmlns:cx8="http://schemas.microsoft.com/office/drawing/2016/5/14/chartex" xmlns:mc="http://schemas.openxmlformats.org/markup-compatibility/2006" xmlns:aink="http://schemas.microsoft.com/office/drawing/2016/ink" xmlns:am3d="http://schemas.microsoft.com/office/drawing/2017/model3d" xmlns:o="urn:schemas-microsoft-com:office:office" xmlns:oel="http://schemas.microsoft.com/office/2019/extlst" xmlns:r="http://schemas.openxmlformats.org/officeDocument/2006/relationships" xmlns:m="http://schemas.openxmlformats.org/officeDocument/2006/math" xmlns:v="urn:schemas-microsoft-com:vml" xmlns:wp14="http://schemas.microsoft.com/office/word/2010/wordprocessingDrawing" xmlns:wp="http://schemas.openxmlformats.org/drawingml/2006/wordprocessingDrawing" xmlns:w10="urn:schemas-microsoft-com:office:word" xmlns:w="http://schemas.openxmlformats.org/wordprocessingml/2006/main" xmlns:w14="http://schemas.microsoft.com/office/word/2010/wordml" xmlns:w15="http://schemas.microsoft.com/office/word/2012/wordml" xmlns:w16cex="http://schemas.microsoft.com/office/word/2018/wordml/cex" xmlns:w16cid="http://schemas.microsoft.com/office/word/2016/wordml/cid" xmlns:w16="http://schemas.microsoft.com/office/word/2018/wordml" xmlns:w16du="http://schemas.microsoft.com/office/word/2023/wordml/word16du" xmlns:w16sdtdh="http://schemas.microsoft.com/office/word/2020/wordml/sdtdatahash" xmlns:w16se="http://schemas.microsoft.com/office/word/2015/wordml/symex" xmlns:wpg="http://schemas.microsoft.com/office/word/2010/wordprocessingGroup" xmlns:wpi="http://schemas.microsoft.com/office/word/2010/wordprocessingInk" xmlns:wne="http://schemas.microsoft.com/office/word/2006/wordml" xmlns:wps="http://schemas.microsoft.com/office/word/2010/wordprocessingShape" mc:Ignorable="w14 w15 w16se w16cid w16 w16cex w16sdtdh w16du wp14">
+<w:footnotes xmlns:wpc="http://schemas.microsoft.com/office/word/2010/wordprocessingCanvas" xmlns:cx="http://schemas.microsoft.com/office/drawing/2014/chartex" xmlns:cx1="http://schemas.microsoft.com/office/drawing/2015/9/8/chartex" xmlns:cx2="http://schemas.microsoft.com/office/drawing/2015/10/21/chartex" xmlns:cx3="http://schemas.microsoft.com/office/drawing/2016/5/9/chartex" xmlns:cx4="http://schemas.microsoft.com/office/drawing/2016/5/10/chartex" xmlns:cx5="http://schemas.microsoft.com/office/drawing/2016/5/11/chartex" xmlns:cx6="http://schemas.microsoft.com/office/drawing/2016/5/12/chartex" xmlns:cx7="http://schemas.microsoft.com/office/drawing/2016/5/13/chartex" xmlns:cx8="http://schemas.microsoft.com/office/drawing/2016/5/14/chartex" xmlns:mc="http://schemas.openxmlformats.org/markup-compatibility/2006" xmlns:aink="http://schemas.microsoft.com/office/drawing/2016/ink" xmlns:am3d="http://schemas.microsoft.com/office/drawing/2017/model3d" xmlns:o="urn:schemas-microsoft-com:office:office" xmlns:r="http://schemas.openxmlformats.org/officeDocument/2006/relationships" xmlns:m="http://schemas.openxmlformats.org/officeDocument/2006/math" xmlns:v="urn:schemas-microsoft-com:vml" xmlns:wp14="http://schemas.microsoft.com/office/word/2010/wordprocessingDrawing" xmlns:wp="http://schemas.openxmlformats.org/drawingml/2006/wordprocessingDrawing" xmlns:w10="urn:schemas-microsoft-com:office:word" xmlns:w="http://schemas.openxmlformats.org/wordprocessingml/2006/main" xmlns:w14="http://schemas.microsoft.com/office/word/2010/wordml" xmlns:w15="http://schemas.microsoft.com/office/word/2012/wordml" xmlns:w16cex="http://schemas.microsoft.com/office/word/2018/wordml/cex" xmlns:w16cid="http://schemas.microsoft.com/office/word/2016/wordml/cid" xmlns:w16="http://schemas.microsoft.com/office/word/2018/wordml" xmlns:w16sdtdh="http://schemas.microsoft.com/office/word/2020/wordml/sdtdatahash" xmlns:w16se="http://schemas.microsoft.com/office/word/2015/wordml/symex" xmlns:wpg="http://schemas.microsoft.com/office/word/2010/wordprocessingGroup" xmlns:wpi="http://schemas.microsoft.com/office/word/2010/wordprocessingInk" xmlns:wne="http://schemas.microsoft.com/office/word/2006/wordml" xmlns:wps="http://schemas.microsoft.com/office/word/2010/wordprocessingShape" mc:Ignorable="w14 w15 w16se w16cid w16 w16cex w16sdtdh wp14">
   <w:footnote w:type="separator" w:id="-1">
     <w:p>
       <w:pPr>
@@ -7263,7 +8081,7 @@
 </file>
 
 <file path=word/numbering.xml><?xml version="1.0" encoding="utf-8"?>
-<w:numbering xmlns:wpc="http://schemas.microsoft.com/office/word/2010/wordprocessingCanvas" xmlns:cx="http://schemas.microsoft.com/office/drawing/2014/chartex" xmlns:cx1="http://schemas.microsoft.com/office/drawing/2015/9/8/chartex" xmlns:cx2="http://schemas.microsoft.com/office/drawing/2015/10/21/chartex" xmlns:cx3="http://schemas.microsoft.com/office/drawing/2016/5/9/chartex" xmlns:cx4="http://schemas.microsoft.com/office/drawing/2016/5/10/chartex" xmlns:cx5="http://schemas.microsoft.com/office/drawing/2016/5/11/chartex" xmlns:cx6="http://schemas.microsoft.com/office/drawing/2016/5/12/chartex" xmlns:cx7="http://schemas.microsoft.com/office/drawing/2016/5/13/chartex" xmlns:cx8="http://schemas.microsoft.com/office/drawing/2016/5/14/chartex" xmlns:mc="http://schemas.openxmlformats.org/markup-compatibility/2006" xmlns:aink="http://schemas.microsoft.com/office/drawing/2016/ink" xmlns:am3d="http://schemas.microsoft.com/office/drawing/2017/model3d" xmlns:o="urn:schemas-microsoft-com:office:office" xmlns:oel="http://schemas.microsoft.com/office/2019/extlst" xmlns:r="http://schemas.openxmlformats.org/officeDocument/2006/relationships" xmlns:m="http://schemas.openxmlformats.org/officeDocument/2006/math" xmlns:v="urn:schemas-microsoft-com:vml" xmlns:wp14="http://schemas.microsoft.com/office/word/2010/wordprocessingDrawing" xmlns:wp="http://schemas.openxmlformats.org/drawingml/2006/wordprocessingDrawing" xmlns:w10="urn:schemas-microsoft-com:office:word" xmlns:w="http://schemas.openxmlformats.org/wordprocessingml/2006/main" xmlns:w14="http://schemas.microsoft.com/office/word/2010/wordml" xmlns:w15="http://schemas.microsoft.com/office/word/2012/wordml" xmlns:w16cex="http://schemas.microsoft.com/office/word/2018/wordml/cex" xmlns:w16cid="http://schemas.microsoft.com/office/word/2016/wordml/cid" xmlns:w16="http://schemas.microsoft.com/office/word/2018/wordml" xmlns:w16du="http://schemas.microsoft.com/office/word/2023/wordml/word16du" xmlns:w16sdtdh="http://schemas.microsoft.com/office/word/2020/wordml/sdtdatahash" xmlns:w16se="http://schemas.microsoft.com/office/word/2015/wordml/symex" xmlns:wpg="http://schemas.microsoft.com/office/word/2010/wordprocessingGroup" xmlns:wpi="http://schemas.microsoft.com/office/word/2010/wordprocessingInk" xmlns:wne="http://schemas.microsoft.com/office/word/2006/wordml" xmlns:wps="http://schemas.microsoft.com/office/word/2010/wordprocessingShape" mc:Ignorable="w14 w15 w16se w16cid w16 w16cex w16sdtdh w16du wp14">
+<w:numbering xmlns:wpc="http://schemas.microsoft.com/office/word/2010/wordprocessingCanvas" xmlns:cx="http://schemas.microsoft.com/office/drawing/2014/chartex" xmlns:cx1="http://schemas.microsoft.com/office/drawing/2015/9/8/chartex" xmlns:cx2="http://schemas.microsoft.com/office/drawing/2015/10/21/chartex" xmlns:cx3="http://schemas.microsoft.com/office/drawing/2016/5/9/chartex" xmlns:cx4="http://schemas.microsoft.com/office/drawing/2016/5/10/chartex" xmlns:cx5="http://schemas.microsoft.com/office/drawing/2016/5/11/chartex" xmlns:cx6="http://schemas.microsoft.com/office/drawing/2016/5/12/chartex" xmlns:cx7="http://schemas.microsoft.com/office/drawing/2016/5/13/chartex" xmlns:cx8="http://schemas.microsoft.com/office/drawing/2016/5/14/chartex" xmlns:mc="http://schemas.openxmlformats.org/markup-compatibility/2006" xmlns:aink="http://schemas.microsoft.com/office/drawing/2016/ink" xmlns:am3d="http://schemas.microsoft.com/office/drawing/2017/model3d" xmlns:o="urn:schemas-microsoft-com:office:office" xmlns:r="http://schemas.openxmlformats.org/officeDocument/2006/relationships" xmlns:m="http://schemas.openxmlformats.org/officeDocument/2006/math" xmlns:v="urn:schemas-microsoft-com:vml" xmlns:wp14="http://schemas.microsoft.com/office/word/2010/wordprocessingDrawing" xmlns:wp="http://schemas.openxmlformats.org/drawingml/2006/wordprocessingDrawing" xmlns:w10="urn:schemas-microsoft-com:office:word" xmlns:w="http://schemas.openxmlformats.org/wordprocessingml/2006/main" xmlns:w14="http://schemas.microsoft.com/office/word/2010/wordml" xmlns:w15="http://schemas.microsoft.com/office/word/2012/wordml" xmlns:w16cex="http://schemas.microsoft.com/office/word/2018/wordml/cex" xmlns:w16cid="http://schemas.microsoft.com/office/word/2016/wordml/cid" xmlns:w16="http://schemas.microsoft.com/office/word/2018/wordml" xmlns:w16sdtdh="http://schemas.microsoft.com/office/word/2020/wordml/sdtdatahash" xmlns:w16se="http://schemas.microsoft.com/office/word/2015/wordml/symex" xmlns:wpg="http://schemas.microsoft.com/office/word/2010/wordprocessingGroup" xmlns:wpi="http://schemas.microsoft.com/office/word/2010/wordprocessingInk" xmlns:wne="http://schemas.microsoft.com/office/word/2006/wordml" xmlns:wps="http://schemas.microsoft.com/office/word/2010/wordprocessingShape" mc:Ignorable="w14 w15 w16se w16cid w16 w16cex w16sdtdh wp14">
   <w:abstractNum w:abstractNumId="0" w15:restartNumberingAfterBreak="0">
     <w:nsid w:val="0EE9206B"/>
     <w:multiLevelType w:val="hybridMultilevel"/>
@@ -9370,65 +10188,65 @@
       </w:rPr>
     </w:lvl>
   </w:abstractNum>
-  <w:num w:numId="1" w16cid:durableId="2124568325">
+  <w:num w:numId="1">
     <w:abstractNumId w:val="13"/>
   </w:num>
-  <w:num w:numId="2" w16cid:durableId="796794886">
+  <w:num w:numId="2">
     <w:abstractNumId w:val="7"/>
   </w:num>
-  <w:num w:numId="3" w16cid:durableId="1639415391">
+  <w:num w:numId="3">
     <w:abstractNumId w:val="8"/>
   </w:num>
-  <w:num w:numId="4" w16cid:durableId="685836782">
+  <w:num w:numId="4">
     <w:abstractNumId w:val="1"/>
   </w:num>
-  <w:num w:numId="5" w16cid:durableId="1560629196">
+  <w:num w:numId="5">
     <w:abstractNumId w:val="9"/>
   </w:num>
-  <w:num w:numId="6" w16cid:durableId="737240647">
+  <w:num w:numId="6">
     <w:abstractNumId w:val="6"/>
   </w:num>
-  <w:num w:numId="7" w16cid:durableId="1909681241">
+  <w:num w:numId="7">
     <w:abstractNumId w:val="10"/>
   </w:num>
-  <w:num w:numId="8" w16cid:durableId="1650553093">
+  <w:num w:numId="8">
     <w:abstractNumId w:val="0"/>
   </w:num>
-  <w:num w:numId="9" w16cid:durableId="799498906">
+  <w:num w:numId="9">
     <w:abstractNumId w:val="17"/>
   </w:num>
-  <w:num w:numId="10" w16cid:durableId="856695747">
+  <w:num w:numId="10">
     <w:abstractNumId w:val="5"/>
   </w:num>
-  <w:num w:numId="11" w16cid:durableId="2057269931">
+  <w:num w:numId="11">
     <w:abstractNumId w:val="11"/>
   </w:num>
-  <w:num w:numId="12" w16cid:durableId="1123843578">
+  <w:num w:numId="12">
     <w:abstractNumId w:val="3"/>
   </w:num>
-  <w:num w:numId="13" w16cid:durableId="1073968440">
+  <w:num w:numId="13">
     <w:abstractNumId w:val="2"/>
   </w:num>
-  <w:num w:numId="14" w16cid:durableId="419254256">
+  <w:num w:numId="14">
     <w:abstractNumId w:val="16"/>
   </w:num>
-  <w:num w:numId="15" w16cid:durableId="1619490745">
+  <w:num w:numId="15">
     <w:abstractNumId w:val="12"/>
   </w:num>
-  <w:num w:numId="16" w16cid:durableId="815530381">
+  <w:num w:numId="16">
     <w:abstractNumId w:val="15"/>
   </w:num>
-  <w:num w:numId="17" w16cid:durableId="1226723939">
+  <w:num w:numId="17">
     <w:abstractNumId w:val="4"/>
   </w:num>
-  <w:num w:numId="18" w16cid:durableId="1716737098">
+  <w:num w:numId="18">
     <w:abstractNumId w:val="14"/>
   </w:num>
 </w:numbering>
 </file>
 
 <file path=word/styles.xml><?xml version="1.0" encoding="utf-8"?>
-<w:styles xmlns:mc="http://schemas.openxmlformats.org/markup-compatibility/2006" xmlns:r="http://schemas.openxmlformats.org/officeDocument/2006/relationships" xmlns:w="http://schemas.openxmlformats.org/wordprocessingml/2006/main" xmlns:w14="http://schemas.microsoft.com/office/word/2010/wordml" xmlns:w15="http://schemas.microsoft.com/office/word/2012/wordml" xmlns:w16cex="http://schemas.microsoft.com/office/word/2018/wordml/cex" xmlns:w16cid="http://schemas.microsoft.com/office/word/2016/wordml/cid" xmlns:w16="http://schemas.microsoft.com/office/word/2018/wordml" xmlns:w16du="http://schemas.microsoft.com/office/word/2023/wordml/word16du" xmlns:w16sdtdh="http://schemas.microsoft.com/office/word/2020/wordml/sdtdatahash" xmlns:w16se="http://schemas.microsoft.com/office/word/2015/wordml/symex" mc:Ignorable="w14 w15 w16se w16cid w16 w16cex w16sdtdh w16du">
+<w:styles xmlns:mc="http://schemas.openxmlformats.org/markup-compatibility/2006" xmlns:r="http://schemas.openxmlformats.org/officeDocument/2006/relationships" xmlns:w="http://schemas.openxmlformats.org/wordprocessingml/2006/main" xmlns:w14="http://schemas.microsoft.com/office/word/2010/wordml" xmlns:w15="http://schemas.microsoft.com/office/word/2012/wordml" xmlns:w16cex="http://schemas.microsoft.com/office/word/2018/wordml/cex" xmlns:w16cid="http://schemas.microsoft.com/office/word/2016/wordml/cid" xmlns:w16="http://schemas.microsoft.com/office/word/2018/wordml" xmlns:w16sdtdh="http://schemas.microsoft.com/office/word/2020/wordml/sdtdatahash" xmlns:w16se="http://schemas.microsoft.com/office/word/2015/wordml/symex" mc:Ignorable="w14 w15 w16se w16cid w16 w16cex w16sdtdh">
   <w:docDefaults>
     <w:rPrDefault>
       <w:rPr>

</xml_diff>